<commit_message>
add Temp directory and updates
</commit_message>
<xml_diff>
--- a/D002_TipsForCA5GDevelopment.docx
+++ b/D002_TipsForCA5GDevelopment.docx
@@ -2763,6 +2763,28 @@
     </w:p>
     <w:p>
       <w:pPr>
+        <w:pStyle w:val="3"/>
+        <w:rPr>
+          <w:lang w:eastAsia="ko-KR"/>
+        </w:rPr>
+      </w:pPr>
+      <w:r>
+        <w:rPr>
+          <w:lang w:eastAsia="ko-KR"/>
+        </w:rPr>
+        <w:lastRenderedPageBreak/>
+        <w:t xml:space="preserve">Build </w:t>
+      </w:r>
+      <w:r>
+        <w:rPr>
+          <w:rFonts w:hint="eastAsia"/>
+          <w:lang w:eastAsia="ko-KR"/>
+        </w:rPr>
+        <w:t>설정</w:t>
+      </w:r>
+    </w:p>
+    <w:p>
+      <w:pPr>
         <w:rPr>
           <w:lang w:eastAsia="ko-KR"/>
         </w:rPr>
@@ -2772,7 +2794,87 @@
           <w:noProof/>
           <w:lang w:eastAsia="ko-KR"/>
         </w:rPr>
-        <w:lastRenderedPageBreak/>
+        <mc:AlternateContent>
+          <mc:Choice Requires="wps">
+            <w:drawing>
+              <wp:anchor distT="0" distB="0" distL="114300" distR="114300" simplePos="0" relativeHeight="251665408" behindDoc="0" locked="0" layoutInCell="1" allowOverlap="1" wp14:anchorId="7D666517" wp14:editId="6D136CC6">
+                <wp:simplePos x="0" y="0"/>
+                <wp:positionH relativeFrom="column">
+                  <wp:posOffset>1344304</wp:posOffset>
+                </wp:positionH>
+                <wp:positionV relativeFrom="paragraph">
+                  <wp:posOffset>2209478</wp:posOffset>
+                </wp:positionV>
+                <wp:extent cx="1030406" cy="129653"/>
+                <wp:effectExtent l="0" t="0" r="17780" b="22860"/>
+                <wp:wrapNone/>
+                <wp:docPr id="56" name="직사각형 56"/>
+                <wp:cNvGraphicFramePr/>
+                <a:graphic xmlns:a="http://schemas.openxmlformats.org/drawingml/2006/main">
+                  <a:graphicData uri="http://schemas.microsoft.com/office/word/2010/wordprocessingShape">
+                    <wps:wsp>
+                      <wps:cNvSpPr/>
+                      <wps:spPr>
+                        <a:xfrm>
+                          <a:off x="0" y="0"/>
+                          <a:ext cx="1030406" cy="129653"/>
+                        </a:xfrm>
+                        <a:prstGeom prst="rect">
+                          <a:avLst/>
+                        </a:prstGeom>
+                        <a:noFill/>
+                        <a:ln w="12700">
+                          <a:solidFill>
+                            <a:srgbClr val="C00000"/>
+                          </a:solidFill>
+                        </a:ln>
+                      </wps:spPr>
+                      <wps:style>
+                        <a:lnRef idx="2">
+                          <a:schemeClr val="accent1">
+                            <a:shade val="50000"/>
+                          </a:schemeClr>
+                        </a:lnRef>
+                        <a:fillRef idx="1">
+                          <a:schemeClr val="accent1"/>
+                        </a:fillRef>
+                        <a:effectRef idx="0">
+                          <a:schemeClr val="accent1"/>
+                        </a:effectRef>
+                        <a:fontRef idx="minor">
+                          <a:schemeClr val="lt1"/>
+                        </a:fontRef>
+                      </wps:style>
+                      <wps:bodyPr rot="0" spcFirstLastPara="0" vertOverflow="overflow" horzOverflow="overflow" vert="horz" wrap="square" lIns="91440" tIns="45720" rIns="91440" bIns="45720" numCol="1" spcCol="0" rtlCol="0" fromWordArt="0" anchor="ctr" anchorCtr="0" forceAA="0" compatLnSpc="1">
+                        <a:prstTxWarp prst="textNoShape">
+                          <a:avLst/>
+                        </a:prstTxWarp>
+                        <a:noAutofit/>
+                      </wps:bodyPr>
+                    </wps:wsp>
+                  </a:graphicData>
+                </a:graphic>
+                <wp14:sizeRelH relativeFrom="margin">
+                  <wp14:pctWidth>0</wp14:pctWidth>
+                </wp14:sizeRelH>
+                <wp14:sizeRelV relativeFrom="margin">
+                  <wp14:pctHeight>0</wp14:pctHeight>
+                </wp14:sizeRelV>
+              </wp:anchor>
+            </w:drawing>
+          </mc:Choice>
+          <mc:Fallback>
+            <w:pict>
+              <v:rect w14:anchorId="0182BC61" id="직사각형 56" o:spid="_x0000_s1026" style="position:absolute;margin-left:105.85pt;margin-top:173.95pt;width:81.15pt;height:10.2pt;z-index:251665408;visibility:visible;mso-wrap-style:square;mso-width-percent:0;mso-height-percent:0;mso-wrap-distance-left:9pt;mso-wrap-distance-top:0;mso-wrap-distance-right:9pt;mso-wrap-distance-bottom:0;mso-position-horizontal:absolute;mso-position-horizontal-relative:text;mso-position-vertical:absolute;mso-position-vertical-relative:text;mso-width-percent:0;mso-height-percent:0;mso-width-relative:margin;mso-height-relative:margin;v-text-anchor:middle" o:gfxdata="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" filled="f" strokecolor="#c00000" strokeweight="1pt"/>
+            </w:pict>
+          </mc:Fallback>
+        </mc:AlternateContent>
+      </w:r>
+      <w:r>
+        <w:rPr>
+          <w:noProof/>
+          <w:lang w:eastAsia="ko-KR"/>
+        </w:rPr>
         <w:drawing>
           <wp:inline distT="0" distB="0" distL="0" distR="0" wp14:anchorId="2436122E" wp14:editId="702BD72D">
             <wp:extent cx="5943600" cy="3157855"/>
@@ -2818,6 +2920,47 @@
     </w:p>
     <w:p>
       <w:pPr>
+        <w:pStyle w:val="3"/>
+        <w:rPr>
+          <w:lang w:eastAsia="ko-KR"/>
+        </w:rPr>
+      </w:pPr>
+      <w:bookmarkStart w:id="4" w:name="_Deploy_설정"/>
+      <w:bookmarkEnd w:id="4"/>
+      <w:r>
+        <w:rPr>
+          <w:lang w:eastAsia="ko-KR"/>
+        </w:rPr>
+        <w:t>Run(</w:t>
+      </w:r>
+      <w:r>
+        <w:rPr>
+          <w:lang w:eastAsia="ko-KR"/>
+        </w:rPr>
+        <w:t>Deploy</w:t>
+      </w:r>
+      <w:r>
+        <w:rPr>
+          <w:lang w:eastAsia="ko-KR"/>
+        </w:rPr>
+        <w:t>)</w:t>
+      </w:r>
+      <w:r>
+        <w:rPr>
+          <w:lang w:eastAsia="ko-KR"/>
+        </w:rPr>
+        <w:t xml:space="preserve"> </w:t>
+      </w:r>
+      <w:r>
+        <w:rPr>
+          <w:rFonts w:hint="eastAsia"/>
+          <w:lang w:eastAsia="ko-KR"/>
+        </w:rPr>
+        <w:t>설정</w:t>
+      </w:r>
+    </w:p>
+    <w:p>
+      <w:pPr>
         <w:rPr>
           <w:lang w:eastAsia="ko-KR"/>
         </w:rPr>
@@ -2827,8 +2970,251 @@
           <w:noProof/>
           <w:lang w:eastAsia="ko-KR"/>
         </w:rPr>
+        <mc:AlternateContent>
+          <mc:Choice Requires="wps">
+            <w:drawing>
+              <wp:anchor distT="0" distB="0" distL="114300" distR="114300" simplePos="0" relativeHeight="251663360" behindDoc="0" locked="0" layoutInCell="1" allowOverlap="1" wp14:anchorId="653D4D5D" wp14:editId="4EEC74AE">
+                <wp:simplePos x="0" y="0"/>
+                <wp:positionH relativeFrom="column">
+                  <wp:posOffset>2093153</wp:posOffset>
+                </wp:positionH>
+                <wp:positionV relativeFrom="paragraph">
+                  <wp:posOffset>2176729</wp:posOffset>
+                </wp:positionV>
+                <wp:extent cx="1729126" cy="117695"/>
+                <wp:effectExtent l="0" t="0" r="23495" b="15875"/>
+                <wp:wrapNone/>
+                <wp:docPr id="55" name="직사각형 55"/>
+                <wp:cNvGraphicFramePr/>
+                <a:graphic xmlns:a="http://schemas.openxmlformats.org/drawingml/2006/main">
+                  <a:graphicData uri="http://schemas.microsoft.com/office/word/2010/wordprocessingShape">
+                    <wps:wsp>
+                      <wps:cNvSpPr/>
+                      <wps:spPr>
+                        <a:xfrm>
+                          <a:off x="0" y="0"/>
+                          <a:ext cx="1729126" cy="117695"/>
+                        </a:xfrm>
+                        <a:prstGeom prst="rect">
+                          <a:avLst/>
+                        </a:prstGeom>
+                        <a:noFill/>
+                        <a:ln w="12700">
+                          <a:solidFill>
+                            <a:srgbClr val="C00000"/>
+                          </a:solidFill>
+                        </a:ln>
+                      </wps:spPr>
+                      <wps:style>
+                        <a:lnRef idx="2">
+                          <a:schemeClr val="accent1">
+                            <a:shade val="50000"/>
+                          </a:schemeClr>
+                        </a:lnRef>
+                        <a:fillRef idx="1">
+                          <a:schemeClr val="accent1"/>
+                        </a:fillRef>
+                        <a:effectRef idx="0">
+                          <a:schemeClr val="accent1"/>
+                        </a:effectRef>
+                        <a:fontRef idx="minor">
+                          <a:schemeClr val="lt1"/>
+                        </a:fontRef>
+                      </wps:style>
+                      <wps:bodyPr rot="0" spcFirstLastPara="0" vertOverflow="overflow" horzOverflow="overflow" vert="horz" wrap="square" lIns="91440" tIns="45720" rIns="91440" bIns="45720" numCol="1" spcCol="0" rtlCol="0" fromWordArt="0" anchor="ctr" anchorCtr="0" forceAA="0" compatLnSpc="1">
+                        <a:prstTxWarp prst="textNoShape">
+                          <a:avLst/>
+                        </a:prstTxWarp>
+                        <a:noAutofit/>
+                      </wps:bodyPr>
+                    </wps:wsp>
+                  </a:graphicData>
+                </a:graphic>
+                <wp14:sizeRelH relativeFrom="margin">
+                  <wp14:pctWidth>0</wp14:pctWidth>
+                </wp14:sizeRelH>
+                <wp14:sizeRelV relativeFrom="margin">
+                  <wp14:pctHeight>0</wp14:pctHeight>
+                </wp14:sizeRelV>
+              </wp:anchor>
+            </w:drawing>
+          </mc:Choice>
+          <mc:Fallback>
+            <w:pict>
+              <v:rect w14:anchorId="0BA2EE30" id="직사각형 55" o:spid="_x0000_s1026" style="position:absolute;margin-left:164.8pt;margin-top:171.4pt;width:136.15pt;height:9.25pt;z-index:251663360;visibility:visible;mso-wrap-style:square;mso-width-percent:0;mso-height-percent:0;mso-wrap-distance-left:9pt;mso-wrap-distance-top:0;mso-wrap-distance-right:9pt;mso-wrap-distance-bottom:0;mso-position-horizontal:absolute;mso-position-horizontal-relative:text;mso-position-vertical:absolute;mso-position-vertical-relative:text;mso-width-percent:0;mso-height-percent:0;mso-width-relative:margin;mso-height-relative:margin;v-text-anchor:middle" o:gfxdata="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" filled="f" strokecolor="#c00000" strokeweight="1pt"/>
+            </w:pict>
+          </mc:Fallback>
+        </mc:AlternateContent>
+      </w:r>
+      <w:r>
+        <w:rPr>
+          <w:noProof/>
+          <w:lang w:eastAsia="ko-KR"/>
+        </w:rPr>
+        <mc:AlternateContent>
+          <mc:Choice Requires="wps">
+            <w:drawing>
+              <wp:anchor distT="0" distB="0" distL="114300" distR="114300" simplePos="0" relativeHeight="251661312" behindDoc="0" locked="0" layoutInCell="1" allowOverlap="1" wp14:anchorId="3211073E" wp14:editId="70A4908C">
+                <wp:simplePos x="0" y="0"/>
+                <wp:positionH relativeFrom="column">
+                  <wp:posOffset>1362547</wp:posOffset>
+                </wp:positionH>
+                <wp:positionV relativeFrom="paragraph">
+                  <wp:posOffset>1206506</wp:posOffset>
+                </wp:positionV>
+                <wp:extent cx="2520767" cy="190123"/>
+                <wp:effectExtent l="0" t="0" r="13335" b="19685"/>
+                <wp:wrapNone/>
+                <wp:docPr id="54" name="직사각형 54"/>
+                <wp:cNvGraphicFramePr/>
+                <a:graphic xmlns:a="http://schemas.openxmlformats.org/drawingml/2006/main">
+                  <a:graphicData uri="http://schemas.microsoft.com/office/word/2010/wordprocessingShape">
+                    <wps:wsp>
+                      <wps:cNvSpPr/>
+                      <wps:spPr>
+                        <a:xfrm>
+                          <a:off x="0" y="0"/>
+                          <a:ext cx="2520767" cy="190123"/>
+                        </a:xfrm>
+                        <a:prstGeom prst="rect">
+                          <a:avLst/>
+                        </a:prstGeom>
+                        <a:noFill/>
+                        <a:ln w="12700">
+                          <a:solidFill>
+                            <a:srgbClr val="C00000"/>
+                          </a:solidFill>
+                        </a:ln>
+                      </wps:spPr>
+                      <wps:style>
+                        <a:lnRef idx="2">
+                          <a:schemeClr val="accent1">
+                            <a:shade val="50000"/>
+                          </a:schemeClr>
+                        </a:lnRef>
+                        <a:fillRef idx="1">
+                          <a:schemeClr val="accent1"/>
+                        </a:fillRef>
+                        <a:effectRef idx="0">
+                          <a:schemeClr val="accent1"/>
+                        </a:effectRef>
+                        <a:fontRef idx="minor">
+                          <a:schemeClr val="lt1"/>
+                        </a:fontRef>
+                      </wps:style>
+                      <wps:bodyPr rot="0" spcFirstLastPara="0" vertOverflow="overflow" horzOverflow="overflow" vert="horz" wrap="square" lIns="91440" tIns="45720" rIns="91440" bIns="45720" numCol="1" spcCol="0" rtlCol="0" fromWordArt="0" anchor="ctr" anchorCtr="0" forceAA="0" compatLnSpc="1">
+                        <a:prstTxWarp prst="textNoShape">
+                          <a:avLst/>
+                        </a:prstTxWarp>
+                        <a:noAutofit/>
+                      </wps:bodyPr>
+                    </wps:wsp>
+                  </a:graphicData>
+                </a:graphic>
+                <wp14:sizeRelH relativeFrom="margin">
+                  <wp14:pctWidth>0</wp14:pctWidth>
+                </wp14:sizeRelH>
+                <wp14:sizeRelV relativeFrom="margin">
+                  <wp14:pctHeight>0</wp14:pctHeight>
+                </wp14:sizeRelV>
+              </wp:anchor>
+            </w:drawing>
+          </mc:Choice>
+          <mc:Fallback>
+            <w:pict>
+              <v:rect w14:anchorId="6CB8BD0A" id="직사각형 54" o:spid="_x0000_s1026" style="position:absolute;margin-left:107.3pt;margin-top:95pt;width:198.5pt;height:14.95pt;z-index:251661312;visibility:visible;mso-wrap-style:square;mso-width-percent:0;mso-height-percent:0;mso-wrap-distance-left:9pt;mso-wrap-distance-top:0;mso-wrap-distance-right:9pt;mso-wrap-distance-bottom:0;mso-position-horizontal:absolute;mso-position-horizontal-relative:text;mso-position-vertical:absolute;mso-position-vertical-relative:text;mso-width-percent:0;mso-height-percent:0;mso-width-relative:margin;mso-height-relative:margin;v-text-anchor:middle" o:gfxdata="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" filled="f" strokecolor="#c00000" strokeweight="1pt"/>
+            </w:pict>
+          </mc:Fallback>
+        </mc:AlternateContent>
+      </w:r>
+      <w:r>
+        <w:rPr>
+          <w:noProof/>
+          <w:lang w:eastAsia="ko-KR"/>
+        </w:rPr>
+        <mc:AlternateContent>
+          <mc:Choice Requires="wps">
+            <w:drawing>
+              <wp:anchor distT="0" distB="0" distL="114300" distR="114300" simplePos="0" relativeHeight="251659264" behindDoc="0" locked="0" layoutInCell="1" allowOverlap="1" wp14:anchorId="170269FF" wp14:editId="0B49CA56">
+                <wp:simplePos x="0" y="0"/>
+                <wp:positionH relativeFrom="column">
+                  <wp:posOffset>3602437</wp:posOffset>
+                </wp:positionH>
+                <wp:positionV relativeFrom="paragraph">
+                  <wp:posOffset>1070610</wp:posOffset>
+                </wp:positionV>
+                <wp:extent cx="280657" cy="117695"/>
+                <wp:effectExtent l="0" t="0" r="24765" b="15875"/>
+                <wp:wrapNone/>
+                <wp:docPr id="53" name="직사각형 53"/>
+                <wp:cNvGraphicFramePr/>
+                <a:graphic xmlns:a="http://schemas.openxmlformats.org/drawingml/2006/main">
+                  <a:graphicData uri="http://schemas.microsoft.com/office/word/2010/wordprocessingShape">
+                    <wps:wsp>
+                      <wps:cNvSpPr/>
+                      <wps:spPr>
+                        <a:xfrm>
+                          <a:off x="0" y="0"/>
+                          <a:ext cx="280657" cy="117695"/>
+                        </a:xfrm>
+                        <a:prstGeom prst="rect">
+                          <a:avLst/>
+                        </a:prstGeom>
+                        <a:noFill/>
+                        <a:ln w="12700">
+                          <a:solidFill>
+                            <a:srgbClr val="C00000"/>
+                          </a:solidFill>
+                        </a:ln>
+                      </wps:spPr>
+                      <wps:style>
+                        <a:lnRef idx="2">
+                          <a:schemeClr val="accent1">
+                            <a:shade val="50000"/>
+                          </a:schemeClr>
+                        </a:lnRef>
+                        <a:fillRef idx="1">
+                          <a:schemeClr val="accent1"/>
+                        </a:fillRef>
+                        <a:effectRef idx="0">
+                          <a:schemeClr val="accent1"/>
+                        </a:effectRef>
+                        <a:fontRef idx="minor">
+                          <a:schemeClr val="lt1"/>
+                        </a:fontRef>
+                      </wps:style>
+                      <wps:bodyPr rot="0" spcFirstLastPara="0" vertOverflow="overflow" horzOverflow="overflow" vert="horz" wrap="square" lIns="91440" tIns="45720" rIns="91440" bIns="45720" numCol="1" spcCol="0" rtlCol="0" fromWordArt="0" anchor="ctr" anchorCtr="0" forceAA="0" compatLnSpc="1">
+                        <a:prstTxWarp prst="textNoShape">
+                          <a:avLst/>
+                        </a:prstTxWarp>
+                        <a:noAutofit/>
+                      </wps:bodyPr>
+                    </wps:wsp>
+                  </a:graphicData>
+                </a:graphic>
+                <wp14:sizeRelH relativeFrom="margin">
+                  <wp14:pctWidth>0</wp14:pctWidth>
+                </wp14:sizeRelH>
+                <wp14:sizeRelV relativeFrom="margin">
+                  <wp14:pctHeight>0</wp14:pctHeight>
+                </wp14:sizeRelV>
+              </wp:anchor>
+            </w:drawing>
+          </mc:Choice>
+          <mc:Fallback>
+            <w:pict>
+              <v:rect w14:anchorId="222EFD80" id="직사각형 53" o:spid="_x0000_s1026" style="position:absolute;margin-left:283.65pt;margin-top:84.3pt;width:22.1pt;height:9.25pt;z-index:251659264;visibility:visible;mso-wrap-style:square;mso-width-percent:0;mso-height-percent:0;mso-wrap-distance-left:9pt;mso-wrap-distance-top:0;mso-wrap-distance-right:9pt;mso-wrap-distance-bottom:0;mso-position-horizontal:absolute;mso-position-horizontal-relative:text;mso-position-vertical:absolute;mso-position-vertical-relative:text;mso-width-percent:0;mso-height-percent:0;mso-width-relative:margin;mso-height-relative:margin;v-text-anchor:middle" o:gfxdata="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" filled="f" strokecolor="#c00000" strokeweight="1pt"/>
+            </w:pict>
+          </mc:Fallback>
+        </mc:AlternateContent>
+      </w:r>
+      <w:r>
+        <w:rPr>
+          <w:noProof/>
+          <w:lang w:eastAsia="ko-KR"/>
+        </w:rPr>
         <w:drawing>
-          <wp:inline distT="0" distB="0" distL="0" distR="0" wp14:anchorId="267EF60C" wp14:editId="0CBC27EC">
+          <wp:inline distT="0" distB="0" distL="0" distR="0" wp14:anchorId="267EF60C" wp14:editId="2DC0AC3A">
             <wp:extent cx="5943600" cy="3157855"/>
             <wp:effectExtent l="0" t="0" r="0" b="4445"/>
             <wp:docPr id="48" name="그림 48" descr="스크린샷, 컴퓨터, 노트북이(가) 표시된 사진&#10;&#10;자동 생성된 설명"/>
@@ -2872,6 +3258,498 @@
     </w:p>
     <w:p>
       <w:pPr>
+        <w:pStyle w:val="ab"/>
+        <w:numPr>
+          <w:ilvl w:val="0"/>
+          <w:numId w:val="17"/>
+        </w:numPr>
+        <w:rPr>
+          <w:lang w:eastAsia="ko-KR"/>
+        </w:rPr>
+      </w:pPr>
+      <w:r>
+        <w:rPr>
+          <w:lang w:eastAsia="ko-KR"/>
+        </w:rPr>
+        <w:lastRenderedPageBreak/>
+        <w:t xml:space="preserve">Build </w:t>
+      </w:r>
+      <w:r>
+        <w:rPr>
+          <w:rFonts w:hint="eastAsia"/>
+          <w:lang w:eastAsia="ko-KR"/>
+        </w:rPr>
+        <w:t>결과물을</w:t>
+      </w:r>
+      <w:r>
+        <w:rPr>
+          <w:rFonts w:hint="eastAsia"/>
+          <w:lang w:eastAsia="ko-KR"/>
+        </w:rPr>
+        <w:t xml:space="preserve"> </w:t>
+      </w:r>
+      <w:r>
+        <w:rPr>
+          <w:rFonts w:hint="eastAsia"/>
+          <w:lang w:eastAsia="ko-KR"/>
+        </w:rPr>
+        <w:t>장비에</w:t>
+      </w:r>
+      <w:r>
+        <w:rPr>
+          <w:rFonts w:hint="eastAsia"/>
+          <w:lang w:eastAsia="ko-KR"/>
+        </w:rPr>
+        <w:t xml:space="preserve"> </w:t>
+      </w:r>
+      <w:r>
+        <w:rPr>
+          <w:lang w:eastAsia="ko-KR"/>
+        </w:rPr>
+        <w:t>write</w:t>
+      </w:r>
+      <w:r>
+        <w:rPr>
+          <w:rFonts w:hint="eastAsia"/>
+          <w:lang w:eastAsia="ko-KR"/>
+        </w:rPr>
+        <w:t>하기</w:t>
+      </w:r>
+      <w:r>
+        <w:rPr>
+          <w:rFonts w:hint="eastAsia"/>
+          <w:lang w:eastAsia="ko-KR"/>
+        </w:rPr>
+        <w:t xml:space="preserve"> </w:t>
+      </w:r>
+      <w:r>
+        <w:rPr>
+          <w:rFonts w:hint="eastAsia"/>
+          <w:lang w:eastAsia="ko-KR"/>
+        </w:rPr>
+        <w:t>위해</w:t>
+      </w:r>
+      <w:r>
+        <w:rPr>
+          <w:rFonts w:hint="eastAsia"/>
+          <w:lang w:eastAsia="ko-KR"/>
+        </w:rPr>
+        <w:t xml:space="preserve"> </w:t>
+      </w:r>
+      <w:r>
+        <w:rPr>
+          <w:rFonts w:hint="eastAsia"/>
+          <w:lang w:eastAsia="ko-KR"/>
+        </w:rPr>
+        <w:t>필요한</w:t>
+      </w:r>
+      <w:r>
+        <w:rPr>
+          <w:rFonts w:hint="eastAsia"/>
+          <w:lang w:eastAsia="ko-KR"/>
+        </w:rPr>
+        <w:t xml:space="preserve"> </w:t>
+      </w:r>
+      <w:r>
+        <w:rPr>
+          <w:rFonts w:hint="eastAsia"/>
+          <w:lang w:eastAsia="ko-KR"/>
+        </w:rPr>
+        <w:t>설정이다</w:t>
+      </w:r>
+      <w:r>
+        <w:rPr>
+          <w:rFonts w:hint="eastAsia"/>
+          <w:lang w:eastAsia="ko-KR"/>
+        </w:rPr>
+        <w:t>.</w:t>
+      </w:r>
+    </w:p>
+    <w:p>
+      <w:pPr>
+        <w:pStyle w:val="ab"/>
+        <w:numPr>
+          <w:ilvl w:val="0"/>
+          <w:numId w:val="17"/>
+        </w:numPr>
+        <w:rPr>
+          <w:lang w:eastAsia="ko-KR"/>
+        </w:rPr>
+      </w:pPr>
+      <w:r>
+        <w:rPr>
+          <w:lang w:eastAsia="ko-KR"/>
+        </w:rPr>
+        <w:t>Add Deploy Step</w:t>
+      </w:r>
+      <w:r>
+        <w:rPr>
+          <w:rFonts w:hint="eastAsia"/>
+          <w:lang w:eastAsia="ko-KR"/>
+        </w:rPr>
+        <w:t>버튼을</w:t>
+      </w:r>
+      <w:r>
+        <w:rPr>
+          <w:rFonts w:hint="eastAsia"/>
+          <w:lang w:eastAsia="ko-KR"/>
+        </w:rPr>
+        <w:t xml:space="preserve"> </w:t>
+      </w:r>
+      <w:r>
+        <w:rPr>
+          <w:rFonts w:hint="eastAsia"/>
+          <w:lang w:eastAsia="ko-KR"/>
+        </w:rPr>
+        <w:t>눌러</w:t>
+      </w:r>
+      <w:r>
+        <w:rPr>
+          <w:rFonts w:hint="eastAsia"/>
+          <w:lang w:eastAsia="ko-KR"/>
+        </w:rPr>
+        <w:t xml:space="preserve"> </w:t>
+      </w:r>
+      <w:r>
+        <w:rPr>
+          <w:lang w:eastAsia="ko-KR"/>
+        </w:rPr>
+        <w:t>Custom Process Step</w:t>
+      </w:r>
+      <w:r>
+        <w:rPr>
+          <w:rFonts w:hint="eastAsia"/>
+          <w:lang w:eastAsia="ko-KR"/>
+        </w:rPr>
+        <w:t>을</w:t>
+      </w:r>
+      <w:r>
+        <w:rPr>
+          <w:rFonts w:hint="eastAsia"/>
+          <w:lang w:eastAsia="ko-KR"/>
+        </w:rPr>
+        <w:t xml:space="preserve"> </w:t>
+      </w:r>
+      <w:r>
+        <w:rPr>
+          <w:rFonts w:hint="eastAsia"/>
+          <w:lang w:eastAsia="ko-KR"/>
+        </w:rPr>
+        <w:t>선택한다</w:t>
+      </w:r>
+      <w:r>
+        <w:rPr>
+          <w:rFonts w:hint="eastAsia"/>
+          <w:lang w:eastAsia="ko-KR"/>
+        </w:rPr>
+        <w:t>.</w:t>
+      </w:r>
+    </w:p>
+    <w:p>
+      <w:pPr>
+        <w:pStyle w:val="ab"/>
+        <w:numPr>
+          <w:ilvl w:val="0"/>
+          <w:numId w:val="17"/>
+        </w:numPr>
+        <w:rPr>
+          <w:lang w:eastAsia="ko-KR"/>
+        </w:rPr>
+      </w:pPr>
+      <w:r>
+        <w:rPr>
+          <w:rFonts w:hint="eastAsia"/>
+          <w:lang w:eastAsia="ko-KR"/>
+        </w:rPr>
+        <w:t>C</w:t>
+      </w:r>
+      <w:r>
+        <w:rPr>
+          <w:lang w:eastAsia="ko-KR"/>
+        </w:rPr>
+        <w:t>ommand: /</w:t>
+      </w:r>
+      <w:proofErr w:type="spellStart"/>
+      <w:r>
+        <w:rPr>
+          <w:lang w:eastAsia="ko-KR"/>
+        </w:rPr>
+        <w:t>usr</w:t>
+      </w:r>
+      <w:proofErr w:type="spellEnd"/>
+      <w:r>
+        <w:rPr>
+          <w:lang w:eastAsia="ko-KR"/>
+        </w:rPr>
+        <w:t>/bin/</w:t>
+      </w:r>
+      <w:proofErr w:type="spellStart"/>
+      <w:r>
+        <w:rPr>
+          <w:lang w:eastAsia="ko-KR"/>
+        </w:rPr>
+        <w:t>rsync</w:t>
+      </w:r>
+      <w:proofErr w:type="spellEnd"/>
+    </w:p>
+    <w:p>
+      <w:pPr>
+        <w:pStyle w:val="ab"/>
+        <w:numPr>
+          <w:ilvl w:val="0"/>
+          <w:numId w:val="17"/>
+        </w:numPr>
+        <w:rPr>
+          <w:lang w:eastAsia="ko-KR"/>
+        </w:rPr>
+      </w:pPr>
+      <w:r>
+        <w:rPr>
+          <w:lang w:eastAsia="ko-KR"/>
+        </w:rPr>
+        <w:t xml:space="preserve">Arguments: </w:t>
+      </w:r>
+      <w:r>
+        <w:rPr>
+          <w:lang w:eastAsia="ko-KR"/>
+        </w:rPr>
+        <w:t>-</w:t>
+      </w:r>
+      <w:proofErr w:type="gramStart"/>
+      <w:r>
+        <w:rPr>
+          <w:lang w:eastAsia="ko-KR"/>
+        </w:rPr>
+        <w:t>av .</w:t>
+      </w:r>
+      <w:proofErr w:type="gramEnd"/>
+      <w:r>
+        <w:rPr>
+          <w:lang w:eastAsia="ko-KR"/>
+        </w:rPr>
+        <w:t>/install/* --</w:t>
+      </w:r>
+      <w:proofErr w:type="spellStart"/>
+      <w:r>
+        <w:rPr>
+          <w:lang w:eastAsia="ko-KR"/>
+        </w:rPr>
+        <w:t>rsh</w:t>
+      </w:r>
+      <w:proofErr w:type="spellEnd"/>
+      <w:r>
+        <w:rPr>
+          <w:lang w:eastAsia="ko-KR"/>
+        </w:rPr>
+        <w:t>="</w:t>
+      </w:r>
+      <w:proofErr w:type="spellStart"/>
+      <w:r>
+        <w:rPr>
+          <w:lang w:eastAsia="ko-KR"/>
+        </w:rPr>
+        <w:t>sshpass</w:t>
+      </w:r>
+      <w:proofErr w:type="spellEnd"/>
+      <w:r>
+        <w:rPr>
+          <w:lang w:eastAsia="ko-KR"/>
+        </w:rPr>
+        <w:t xml:space="preserve"> -p SiG2018 </w:t>
+      </w:r>
+      <w:proofErr w:type="spellStart"/>
+      <w:r>
+        <w:rPr>
+          <w:lang w:eastAsia="ko-KR"/>
+        </w:rPr>
+        <w:t>ssh</w:t>
+      </w:r>
+      <w:proofErr w:type="spellEnd"/>
+      <w:r>
+        <w:rPr>
+          <w:lang w:eastAsia="ko-KR"/>
+        </w:rPr>
+        <w:t xml:space="preserve"> -l root" </w:t>
+      </w:r>
+      <w:hyperlink r:id="rId20" w:history="1">
+        <w:r>
+          <w:rPr>
+            <w:rStyle w:val="a6"/>
+            <w:lang w:eastAsia="ko-KR"/>
+          </w:rPr>
+          <w:t>root@10.82.26.22:/</w:t>
+        </w:r>
+      </w:hyperlink>
+    </w:p>
+    <w:p>
+      <w:pPr>
+        <w:pStyle w:val="ab"/>
+        <w:numPr>
+          <w:ilvl w:val="0"/>
+          <w:numId w:val="17"/>
+        </w:numPr>
+        <w:rPr>
+          <w:lang w:eastAsia="ko-KR"/>
+        </w:rPr>
+      </w:pPr>
+      <w:r>
+        <w:rPr>
+          <w:lang w:eastAsia="ko-KR"/>
+        </w:rPr>
+        <w:t>Run configuration: (on Remote Device)</w:t>
+      </w:r>
+      <w:r>
+        <w:rPr>
+          <w:rFonts w:hint="eastAsia"/>
+          <w:lang w:eastAsia="ko-KR"/>
+        </w:rPr>
+        <w:t>로</w:t>
+      </w:r>
+      <w:r>
+        <w:rPr>
+          <w:rFonts w:hint="eastAsia"/>
+          <w:lang w:eastAsia="ko-KR"/>
+        </w:rPr>
+        <w:t xml:space="preserve"> </w:t>
+      </w:r>
+      <w:r>
+        <w:rPr>
+          <w:rFonts w:hint="eastAsia"/>
+          <w:lang w:eastAsia="ko-KR"/>
+        </w:rPr>
+        <w:t>되어</w:t>
+      </w:r>
+      <w:r>
+        <w:rPr>
+          <w:rFonts w:hint="eastAsia"/>
+          <w:lang w:eastAsia="ko-KR"/>
+        </w:rPr>
+        <w:t xml:space="preserve"> </w:t>
+      </w:r>
+      <w:r>
+        <w:rPr>
+          <w:rFonts w:hint="eastAsia"/>
+          <w:lang w:eastAsia="ko-KR"/>
+        </w:rPr>
+        <w:t>있는</w:t>
+      </w:r>
+      <w:r>
+        <w:rPr>
+          <w:rFonts w:hint="eastAsia"/>
+          <w:lang w:eastAsia="ko-KR"/>
+        </w:rPr>
+        <w:t xml:space="preserve"> </w:t>
+      </w:r>
+      <w:r>
+        <w:rPr>
+          <w:rFonts w:hint="eastAsia"/>
+          <w:lang w:eastAsia="ko-KR"/>
+        </w:rPr>
+        <w:t>것</w:t>
+      </w:r>
+      <w:r>
+        <w:rPr>
+          <w:rFonts w:hint="eastAsia"/>
+          <w:lang w:eastAsia="ko-KR"/>
+        </w:rPr>
+        <w:t xml:space="preserve"> </w:t>
+      </w:r>
+      <w:r>
+        <w:rPr>
+          <w:rFonts w:hint="eastAsia"/>
+          <w:lang w:eastAsia="ko-KR"/>
+        </w:rPr>
+        <w:t>선택</w:t>
+      </w:r>
+    </w:p>
+    <w:p>
+      <w:pPr>
+        <w:pStyle w:val="ab"/>
+        <w:numPr>
+          <w:ilvl w:val="0"/>
+          <w:numId w:val="17"/>
+        </w:numPr>
+        <w:rPr>
+          <w:lang w:eastAsia="ko-KR"/>
+        </w:rPr>
+      </w:pPr>
+      <w:r>
+        <w:rPr>
+          <w:lang w:eastAsia="ko-KR"/>
+        </w:rPr>
+        <w:t xml:space="preserve">Alternate executable on device: </w:t>
+      </w:r>
+      <w:r>
+        <w:rPr>
+          <w:rFonts w:hint="eastAsia"/>
+          <w:lang w:eastAsia="ko-KR"/>
+        </w:rPr>
+        <w:t>에서</w:t>
+      </w:r>
+      <w:r>
+        <w:rPr>
+          <w:rFonts w:hint="eastAsia"/>
+          <w:lang w:eastAsia="ko-KR"/>
+        </w:rPr>
+        <w:t xml:space="preserve"> </w:t>
+      </w:r>
+      <w:r>
+        <w:rPr>
+          <w:lang w:eastAsia="ko-KR"/>
+        </w:rPr>
+        <w:t xml:space="preserve">Use this command instead </w:t>
+      </w:r>
+      <w:r>
+        <w:rPr>
+          <w:rFonts w:hint="eastAsia"/>
+          <w:lang w:eastAsia="ko-KR"/>
+        </w:rPr>
+        <w:t>체크박스</w:t>
+      </w:r>
+      <w:r>
+        <w:rPr>
+          <w:rFonts w:hint="eastAsia"/>
+          <w:lang w:eastAsia="ko-KR"/>
+        </w:rPr>
+        <w:t xml:space="preserve"> </w:t>
+      </w:r>
+      <w:r>
+        <w:rPr>
+          <w:rFonts w:hint="eastAsia"/>
+          <w:lang w:eastAsia="ko-KR"/>
+        </w:rPr>
+        <w:t>선택한</w:t>
+      </w:r>
+      <w:r>
+        <w:rPr>
+          <w:rFonts w:hint="eastAsia"/>
+          <w:lang w:eastAsia="ko-KR"/>
+        </w:rPr>
+        <w:t xml:space="preserve"> </w:t>
+      </w:r>
+      <w:r>
+        <w:rPr>
+          <w:rFonts w:hint="eastAsia"/>
+          <w:lang w:eastAsia="ko-KR"/>
+        </w:rPr>
+        <w:t>후</w:t>
+      </w:r>
+      <w:r>
+        <w:rPr>
+          <w:lang w:eastAsia="ko-KR"/>
+        </w:rPr>
+        <w:t xml:space="preserve"> service.sh</w:t>
+      </w:r>
+      <w:r>
+        <w:rPr>
+          <w:rFonts w:hint="eastAsia"/>
+          <w:lang w:eastAsia="ko-KR"/>
+        </w:rPr>
+        <w:t>입력</w:t>
+      </w:r>
+    </w:p>
+    <w:p>
+      <w:pPr>
         <w:rPr>
           <w:lang w:eastAsia="ko-KR"/>
         </w:rPr>
@@ -2898,7 +3776,7 @@
           <w:lang w:eastAsia="ko-KR"/>
         </w:rPr>
       </w:pPr>
-      <w:bookmarkStart w:id="4" w:name="_Toc21613853"/>
+      <w:bookmarkStart w:id="5" w:name="_Toc21613853"/>
       <w:proofErr w:type="spellStart"/>
       <w:r>
         <w:rPr>
@@ -2906,7 +3784,7 @@
         </w:rPr>
         <w:t>CMake</w:t>
       </w:r>
-      <w:bookmarkEnd w:id="4"/>
+      <w:bookmarkEnd w:id="5"/>
       <w:proofErr w:type="spellEnd"/>
     </w:p>
     <w:p>
@@ -2916,14 +3794,14 @@
           <w:lang w:eastAsia="ko-KR"/>
         </w:rPr>
       </w:pPr>
-      <w:bookmarkStart w:id="5" w:name="_Toc21613854"/>
+      <w:bookmarkStart w:id="6" w:name="_Toc21613854"/>
       <w:r>
         <w:rPr>
           <w:lang w:eastAsia="ko-KR"/>
         </w:rPr>
         <w:t>CMakeLists.txt</w:t>
       </w:r>
-      <w:bookmarkEnd w:id="5"/>
+      <w:bookmarkEnd w:id="6"/>
     </w:p>
     <w:p>
       <w:pPr>
@@ -3028,7 +3906,7 @@
           <w:lang w:eastAsia="ko-KR"/>
         </w:rPr>
       </w:pPr>
-      <w:bookmarkStart w:id="6" w:name="_Toc21613855"/>
+      <w:bookmarkStart w:id="7" w:name="_Toc21613855"/>
       <w:r>
         <w:rPr>
           <w:rFonts w:hint="eastAsia"/>
@@ -3063,7 +3941,7 @@
         </w:rPr>
         <w:t>비활성화</w:t>
       </w:r>
-      <w:bookmarkEnd w:id="6"/>
+      <w:bookmarkEnd w:id="7"/>
     </w:p>
     <w:p>
       <w:pPr>
@@ -3245,14 +4123,14 @@
           <w:lang w:eastAsia="ko-KR"/>
         </w:rPr>
       </w:pPr>
-      <w:bookmarkStart w:id="7" w:name="_Toc21613856"/>
+      <w:bookmarkStart w:id="8" w:name="_Toc21613856"/>
       <w:r>
         <w:rPr>
           <w:lang w:eastAsia="ko-KR"/>
         </w:rPr>
         <w:t>Activation</w:t>
       </w:r>
-      <w:bookmarkEnd w:id="7"/>
+      <w:bookmarkEnd w:id="8"/>
     </w:p>
     <w:p>
       <w:pPr>
@@ -3274,14 +4152,14 @@
           <w:lang w:eastAsia="ko-KR"/>
         </w:rPr>
       </w:pPr>
-      <w:bookmarkStart w:id="8" w:name="_Toc21613857"/>
+      <w:bookmarkStart w:id="9" w:name="_Toc21613857"/>
       <w:r>
         <w:rPr>
           <w:lang w:eastAsia="ko-KR"/>
         </w:rPr>
         <w:t>Deactivation</w:t>
       </w:r>
-      <w:bookmarkEnd w:id="8"/>
+      <w:bookmarkEnd w:id="9"/>
     </w:p>
     <w:p>
       <w:pPr>
@@ -3305,47 +4183,1239 @@
     </w:p>
     <w:p>
       <w:pPr>
-        <w:rPr>
-          <w:lang w:eastAsia="ko-KR"/>
-        </w:rPr>
-      </w:pPr>
-    </w:p>
-    <w:p>
-      <w:pPr>
-        <w:rPr>
-          <w:lang w:eastAsia="ko-KR"/>
-        </w:rPr>
-      </w:pPr>
-    </w:p>
-    <w:p>
-      <w:pPr>
-        <w:rPr>
-          <w:lang w:eastAsia="ko-KR"/>
-        </w:rPr>
-      </w:pPr>
-    </w:p>
-    <w:p>
-      <w:pPr>
-        <w:rPr>
-          <w:lang w:eastAsia="ko-KR"/>
-        </w:rPr>
-      </w:pPr>
-    </w:p>
-    <w:p>
-      <w:pPr>
         <w:pStyle w:val="1"/>
         <w:rPr>
           <w:lang w:eastAsia="ko-KR"/>
         </w:rPr>
       </w:pPr>
-      <w:bookmarkStart w:id="9" w:name="_Toc21613858"/>
+      <w:r>
+        <w:rPr>
+          <w:lang w:eastAsia="ko-KR"/>
+        </w:rPr>
+        <w:lastRenderedPageBreak/>
+        <w:t>B</w:t>
+      </w:r>
+      <w:r>
+        <w:rPr>
+          <w:lang w:eastAsia="ko-KR"/>
+        </w:rPr>
+        <w:t>ranch</w:t>
+      </w:r>
+    </w:p>
+    <w:p>
+      <w:pPr>
+        <w:pStyle w:val="2"/>
+        <w:rPr>
+          <w:lang w:eastAsia="ko-KR"/>
+        </w:rPr>
+      </w:pPr>
+      <w:r>
+        <w:rPr>
+          <w:lang w:eastAsia="ko-KR"/>
+        </w:rPr>
+        <w:t>Branch changing flow</w:t>
+      </w:r>
+    </w:p>
+    <w:p>
+      <w:pPr>
+        <w:rPr>
+          <w:lang w:eastAsia="ko-KR"/>
+        </w:rPr>
+      </w:pPr>
+      <w:proofErr w:type="spellStart"/>
+      <w:r>
+        <w:rPr>
+          <w:rFonts w:hint="eastAsia"/>
+          <w:lang w:eastAsia="ko-KR"/>
+        </w:rPr>
+        <w:t>브랜치를</w:t>
+      </w:r>
+      <w:proofErr w:type="spellEnd"/>
+      <w:r>
+        <w:rPr>
+          <w:rFonts w:hint="eastAsia"/>
+          <w:lang w:eastAsia="ko-KR"/>
+        </w:rPr>
+        <w:t xml:space="preserve"> </w:t>
+      </w:r>
+      <w:r>
+        <w:rPr>
+          <w:rFonts w:hint="eastAsia"/>
+          <w:lang w:eastAsia="ko-KR"/>
+        </w:rPr>
+        <w:t>변경한</w:t>
+      </w:r>
+      <w:r>
+        <w:rPr>
+          <w:rFonts w:hint="eastAsia"/>
+          <w:lang w:eastAsia="ko-KR"/>
+        </w:rPr>
+        <w:t xml:space="preserve"> </w:t>
+      </w:r>
+      <w:r>
+        <w:rPr>
+          <w:rFonts w:hint="eastAsia"/>
+          <w:lang w:eastAsia="ko-KR"/>
+        </w:rPr>
+        <w:t>경우에는</w:t>
+      </w:r>
+      <w:r>
+        <w:rPr>
+          <w:rFonts w:hint="eastAsia"/>
+          <w:lang w:eastAsia="ko-KR"/>
+        </w:rPr>
+        <w:t xml:space="preserve"> </w:t>
+      </w:r>
+      <w:r>
+        <w:rPr>
+          <w:rFonts w:hint="eastAsia"/>
+          <w:lang w:eastAsia="ko-KR"/>
+        </w:rPr>
+        <w:t>부모</w:t>
+      </w:r>
+      <w:r>
+        <w:rPr>
+          <w:rFonts w:hint="eastAsia"/>
+          <w:lang w:eastAsia="ko-KR"/>
+        </w:rPr>
+        <w:t xml:space="preserve"> </w:t>
+      </w:r>
+      <w:r>
+        <w:rPr>
+          <w:rFonts w:hint="eastAsia"/>
+          <w:lang w:eastAsia="ko-KR"/>
+        </w:rPr>
+        <w:t>프로젝트와</w:t>
+      </w:r>
+      <w:r>
+        <w:rPr>
+          <w:rFonts w:hint="eastAsia"/>
+          <w:lang w:eastAsia="ko-KR"/>
+        </w:rPr>
+        <w:t xml:space="preserve"> </w:t>
+      </w:r>
+      <w:r>
+        <w:rPr>
+          <w:rFonts w:hint="eastAsia"/>
+          <w:lang w:eastAsia="ko-KR"/>
+        </w:rPr>
+        <w:t>자식</w:t>
+      </w:r>
+      <w:r>
+        <w:rPr>
+          <w:rFonts w:hint="eastAsia"/>
+          <w:lang w:eastAsia="ko-KR"/>
+        </w:rPr>
+        <w:t xml:space="preserve"> </w:t>
+      </w:r>
+      <w:r>
+        <w:rPr>
+          <w:rFonts w:hint="eastAsia"/>
+          <w:lang w:eastAsia="ko-KR"/>
+        </w:rPr>
+        <w:t>프로젝트</w:t>
+      </w:r>
+      <w:r>
+        <w:rPr>
+          <w:rFonts w:hint="eastAsia"/>
+          <w:lang w:eastAsia="ko-KR"/>
+        </w:rPr>
+        <w:t xml:space="preserve"> </w:t>
+      </w:r>
+      <w:r>
+        <w:rPr>
+          <w:rFonts w:hint="eastAsia"/>
+          <w:lang w:eastAsia="ko-KR"/>
+        </w:rPr>
+        <w:t>간</w:t>
+      </w:r>
+      <w:r>
+        <w:rPr>
+          <w:rFonts w:hint="eastAsia"/>
+          <w:lang w:eastAsia="ko-KR"/>
+        </w:rPr>
+        <w:t xml:space="preserve"> </w:t>
+      </w:r>
+      <w:r>
+        <w:rPr>
+          <w:lang w:eastAsia="ko-KR"/>
+        </w:rPr>
+        <w:t>submodule</w:t>
+      </w:r>
+      <w:r>
+        <w:rPr>
+          <w:rFonts w:hint="eastAsia"/>
+          <w:lang w:eastAsia="ko-KR"/>
+        </w:rPr>
+        <w:t>을</w:t>
+      </w:r>
+      <w:r>
+        <w:rPr>
+          <w:rFonts w:hint="eastAsia"/>
+          <w:lang w:eastAsia="ko-KR"/>
+        </w:rPr>
+        <w:t xml:space="preserve"> </w:t>
+      </w:r>
+      <w:r>
+        <w:rPr>
+          <w:rFonts w:hint="eastAsia"/>
+          <w:lang w:eastAsia="ko-KR"/>
+        </w:rPr>
+        <w:t>초기화</w:t>
+      </w:r>
+      <w:r>
+        <w:rPr>
+          <w:rFonts w:hint="eastAsia"/>
+          <w:lang w:eastAsia="ko-KR"/>
+        </w:rPr>
+        <w:t xml:space="preserve"> </w:t>
+      </w:r>
+      <w:r>
+        <w:rPr>
+          <w:rFonts w:hint="eastAsia"/>
+          <w:lang w:eastAsia="ko-KR"/>
+        </w:rPr>
+        <w:t>시켜주어야</w:t>
+      </w:r>
+      <w:r>
+        <w:rPr>
+          <w:rFonts w:hint="eastAsia"/>
+          <w:lang w:eastAsia="ko-KR"/>
+        </w:rPr>
+        <w:t xml:space="preserve"> </w:t>
+      </w:r>
+      <w:r>
+        <w:rPr>
+          <w:rFonts w:hint="eastAsia"/>
+          <w:lang w:eastAsia="ko-KR"/>
+        </w:rPr>
+        <w:t>한다</w:t>
+      </w:r>
+      <w:r>
+        <w:rPr>
+          <w:rFonts w:hint="eastAsia"/>
+          <w:lang w:eastAsia="ko-KR"/>
+        </w:rPr>
+        <w:t>.</w:t>
+      </w:r>
+    </w:p>
+    <w:p>
+      <w:pPr>
+        <w:pStyle w:val="ab"/>
+        <w:numPr>
+          <w:ilvl w:val="0"/>
+          <w:numId w:val="18"/>
+        </w:numPr>
+        <w:rPr>
+          <w:lang w:eastAsia="ko-KR"/>
+        </w:rPr>
+      </w:pPr>
+      <w:r>
+        <w:rPr>
+          <w:lang w:eastAsia="ko-KR"/>
+        </w:rPr>
+        <w:t>Git clone</w:t>
+      </w:r>
+      <w:r>
+        <w:rPr>
+          <w:lang w:eastAsia="ko-KR"/>
+        </w:rPr>
+        <w:br/>
+      </w:r>
+      <w:proofErr w:type="spellStart"/>
+      <w:r>
+        <w:rPr>
+          <w:lang w:eastAsia="ko-KR"/>
+        </w:rPr>
+        <w:t>shlim@</w:t>
+      </w:r>
+      <w:proofErr w:type="gramStart"/>
+      <w:r>
+        <w:rPr>
+          <w:lang w:eastAsia="ko-KR"/>
+        </w:rPr>
+        <w:t>s</w:t>
+      </w:r>
+      <w:proofErr w:type="spellEnd"/>
+      <w:r>
+        <w:rPr>
+          <w:lang w:eastAsia="ko-KR"/>
+        </w:rPr>
+        <w:t>:~</w:t>
+      </w:r>
+      <w:proofErr w:type="gramEnd"/>
+      <w:r>
+        <w:rPr>
+          <w:lang w:eastAsia="ko-KR"/>
+        </w:rPr>
+        <w:t>/workspace/practice$ git clone ssh://git@cosgit1.ds.jdsu.net:7999/ca5g/ca5g.git</w:t>
+      </w:r>
+    </w:p>
+    <w:p>
+      <w:pPr>
+        <w:pStyle w:val="ab"/>
+        <w:numPr>
+          <w:ilvl w:val="0"/>
+          <w:numId w:val="18"/>
+        </w:numPr>
+        <w:rPr>
+          <w:lang w:eastAsia="ko-KR"/>
+        </w:rPr>
+      </w:pPr>
+      <w:r>
+        <w:rPr>
+          <w:lang w:eastAsia="ko-KR"/>
+        </w:rPr>
+        <w:t>Checkout</w:t>
+      </w:r>
+      <w:r>
+        <w:rPr>
+          <w:lang w:eastAsia="ko-KR"/>
+        </w:rPr>
+        <w:br/>
+      </w:r>
+      <w:proofErr w:type="spellStart"/>
+      <w:r>
+        <w:rPr>
+          <w:lang w:eastAsia="ko-KR"/>
+        </w:rPr>
+        <w:t>shlim@</w:t>
+      </w:r>
+      <w:proofErr w:type="gramStart"/>
+      <w:r>
+        <w:rPr>
+          <w:lang w:eastAsia="ko-KR"/>
+        </w:rPr>
+        <w:t>s</w:t>
+      </w:r>
+      <w:proofErr w:type="spellEnd"/>
+      <w:r>
+        <w:rPr>
+          <w:lang w:eastAsia="ko-KR"/>
+        </w:rPr>
+        <w:t>:~</w:t>
+      </w:r>
+      <w:proofErr w:type="gramEnd"/>
+      <w:r>
+        <w:rPr>
+          <w:lang w:eastAsia="ko-KR"/>
+        </w:rPr>
+        <w:t>/workspace/practice/ca5g$ git checkout feature/HA-3653-tm-analyzer</w:t>
+      </w:r>
+    </w:p>
+    <w:p>
+      <w:pPr>
+        <w:pStyle w:val="ab"/>
+        <w:numPr>
+          <w:ilvl w:val="0"/>
+          <w:numId w:val="18"/>
+        </w:numPr>
+        <w:rPr>
+          <w:lang w:eastAsia="ko-KR"/>
+        </w:rPr>
+      </w:pPr>
+      <w:r>
+        <w:rPr>
+          <w:lang w:eastAsia="ko-KR"/>
+        </w:rPr>
+        <w:t xml:space="preserve">Submodule </w:t>
+      </w:r>
+      <w:proofErr w:type="spellStart"/>
+      <w:r>
+        <w:rPr>
+          <w:lang w:eastAsia="ko-KR"/>
+        </w:rPr>
+        <w:t>deinit</w:t>
+      </w:r>
+      <w:proofErr w:type="spellEnd"/>
+      <w:r>
+        <w:rPr>
+          <w:lang w:eastAsia="ko-KR"/>
+        </w:rPr>
+        <w:br/>
+      </w:r>
+      <w:r>
+        <w:rPr>
+          <w:rFonts w:hint="eastAsia"/>
+          <w:noProof/>
+          <w:lang w:eastAsia="ko-KR"/>
+        </w:rPr>
+        <w:drawing>
+          <wp:inline distT="0" distB="0" distL="0" distR="0" wp14:anchorId="794B8C3A" wp14:editId="524EE999">
+            <wp:extent cx="5943600" cy="812165"/>
+            <wp:effectExtent l="0" t="0" r="0" b="6985"/>
+            <wp:docPr id="57" name="그림 57"/>
+            <wp:cNvGraphicFramePr>
+              <a:graphicFrameLocks xmlns:a="http://schemas.openxmlformats.org/drawingml/2006/main" noChangeAspect="1"/>
+            </wp:cNvGraphicFramePr>
+            <a:graphic xmlns:a="http://schemas.openxmlformats.org/drawingml/2006/main">
+              <a:graphicData uri="http://schemas.openxmlformats.org/drawingml/2006/picture">
+                <pic:pic xmlns:pic="http://schemas.openxmlformats.org/drawingml/2006/picture">
+                  <pic:nvPicPr>
+                    <pic:cNvPr id="0" name="Picture 7"/>
+                    <pic:cNvPicPr>
+                      <a:picLocks noChangeAspect="1" noChangeArrowheads="1"/>
+                    </pic:cNvPicPr>
+                  </pic:nvPicPr>
+                  <pic:blipFill>
+                    <a:blip r:embed="rId21">
+                      <a:extLst>
+                        <a:ext uri="{28A0092B-C50C-407E-A947-70E740481C1C}">
+                          <a14:useLocalDpi xmlns:a14="http://schemas.microsoft.com/office/drawing/2010/main" val="0"/>
+                        </a:ext>
+                      </a:extLst>
+                    </a:blip>
+                    <a:srcRect/>
+                    <a:stretch>
+                      <a:fillRect/>
+                    </a:stretch>
+                  </pic:blipFill>
+                  <pic:spPr bwMode="auto">
+                    <a:xfrm>
+                      <a:off x="0" y="0"/>
+                      <a:ext cx="5943600" cy="812165"/>
+                    </a:xfrm>
+                    <a:prstGeom prst="rect">
+                      <a:avLst/>
+                    </a:prstGeom>
+                    <a:noFill/>
+                    <a:ln>
+                      <a:noFill/>
+                    </a:ln>
+                  </pic:spPr>
+                </pic:pic>
+              </a:graphicData>
+            </a:graphic>
+          </wp:inline>
+        </w:drawing>
+      </w:r>
+    </w:p>
+    <w:p>
+      <w:pPr>
+        <w:pStyle w:val="ab"/>
+        <w:numPr>
+          <w:ilvl w:val="0"/>
+          <w:numId w:val="18"/>
+        </w:numPr>
+        <w:rPr>
+          <w:lang w:eastAsia="ko-KR"/>
+        </w:rPr>
+      </w:pPr>
+      <w:r>
+        <w:rPr>
+          <w:lang w:eastAsia="ko-KR"/>
+        </w:rPr>
+        <w:t xml:space="preserve">Submodule </w:t>
+      </w:r>
+      <w:proofErr w:type="spellStart"/>
+      <w:r>
+        <w:rPr>
+          <w:lang w:eastAsia="ko-KR"/>
+        </w:rPr>
+        <w:t>init</w:t>
+      </w:r>
+      <w:proofErr w:type="spellEnd"/>
+      <w:r>
+        <w:rPr>
+          <w:lang w:eastAsia="ko-KR"/>
+        </w:rPr>
+        <w:br/>
+      </w:r>
+      <w:r>
+        <w:rPr>
+          <w:rFonts w:hint="eastAsia"/>
+          <w:noProof/>
+          <w:lang w:eastAsia="ko-KR"/>
+        </w:rPr>
+        <w:drawing>
+          <wp:inline distT="0" distB="0" distL="0" distR="0" wp14:anchorId="3F56A094" wp14:editId="51B7431C">
+            <wp:extent cx="5943600" cy="1999615"/>
+            <wp:effectExtent l="0" t="0" r="0" b="635"/>
+            <wp:docPr id="58" name="그림 58"/>
+            <wp:cNvGraphicFramePr>
+              <a:graphicFrameLocks xmlns:a="http://schemas.openxmlformats.org/drawingml/2006/main" noChangeAspect="1"/>
+            </wp:cNvGraphicFramePr>
+            <a:graphic xmlns:a="http://schemas.openxmlformats.org/drawingml/2006/main">
+              <a:graphicData uri="http://schemas.openxmlformats.org/drawingml/2006/picture">
+                <pic:pic xmlns:pic="http://schemas.openxmlformats.org/drawingml/2006/picture">
+                  <pic:nvPicPr>
+                    <pic:cNvPr id="0" name="Picture 8"/>
+                    <pic:cNvPicPr>
+                      <a:picLocks noChangeAspect="1" noChangeArrowheads="1"/>
+                    </pic:cNvPicPr>
+                  </pic:nvPicPr>
+                  <pic:blipFill>
+                    <a:blip r:embed="rId22">
+                      <a:extLst>
+                        <a:ext uri="{28A0092B-C50C-407E-A947-70E740481C1C}">
+                          <a14:useLocalDpi xmlns:a14="http://schemas.microsoft.com/office/drawing/2010/main" val="0"/>
+                        </a:ext>
+                      </a:extLst>
+                    </a:blip>
+                    <a:srcRect/>
+                    <a:stretch>
+                      <a:fillRect/>
+                    </a:stretch>
+                  </pic:blipFill>
+                  <pic:spPr bwMode="auto">
+                    <a:xfrm>
+                      <a:off x="0" y="0"/>
+                      <a:ext cx="5943600" cy="1999615"/>
+                    </a:xfrm>
+                    <a:prstGeom prst="rect">
+                      <a:avLst/>
+                    </a:prstGeom>
+                    <a:noFill/>
+                    <a:ln>
+                      <a:noFill/>
+                    </a:ln>
+                  </pic:spPr>
+                </pic:pic>
+              </a:graphicData>
+            </a:graphic>
+          </wp:inline>
+        </w:drawing>
+      </w:r>
+    </w:p>
+    <w:p>
+      <w:pPr>
+        <w:pStyle w:val="ab"/>
+        <w:numPr>
+          <w:ilvl w:val="0"/>
+          <w:numId w:val="18"/>
+        </w:numPr>
+        <w:rPr>
+          <w:lang w:eastAsia="ko-KR"/>
+        </w:rPr>
+      </w:pPr>
+      <w:proofErr w:type="spellStart"/>
+      <w:r>
+        <w:rPr>
+          <w:lang w:eastAsia="ko-KR"/>
+        </w:rPr>
+        <w:t>doQt</w:t>
+      </w:r>
+      <w:proofErr w:type="spellEnd"/>
+      <w:r>
+        <w:rPr>
+          <w:lang w:eastAsia="ko-KR"/>
+        </w:rPr>
+        <w:t xml:space="preserve"> </w:t>
+      </w:r>
+      <w:r>
+        <w:rPr>
+          <w:rFonts w:hint="eastAsia"/>
+          <w:lang w:eastAsia="ko-KR"/>
+        </w:rPr>
+        <w:t>실행</w:t>
+      </w:r>
+      <w:r>
+        <w:rPr>
+          <w:lang w:eastAsia="ko-KR"/>
+        </w:rPr>
+        <w:br/>
+        <w:t>open CMakeLists.txt</w:t>
+      </w:r>
+    </w:p>
+    <w:p>
+      <w:pPr>
+        <w:pStyle w:val="ab"/>
+        <w:numPr>
+          <w:ilvl w:val="0"/>
+          <w:numId w:val="18"/>
+        </w:numPr>
+        <w:rPr>
+          <w:lang w:eastAsia="ko-KR"/>
+        </w:rPr>
+      </w:pPr>
+      <w:r>
+        <w:rPr>
+          <w:lang w:eastAsia="ko-KR"/>
+        </w:rPr>
+        <w:t xml:space="preserve">Run </w:t>
+      </w:r>
+      <w:proofErr w:type="spellStart"/>
+      <w:r>
+        <w:rPr>
+          <w:lang w:eastAsia="ko-KR"/>
+        </w:rPr>
+        <w:t>CMake</w:t>
+      </w:r>
+      <w:proofErr w:type="spellEnd"/>
+      <w:r>
+        <w:rPr>
+          <w:lang w:eastAsia="ko-KR"/>
+        </w:rPr>
+        <w:br/>
+        <w:t xml:space="preserve">Build &gt; Run </w:t>
+      </w:r>
+      <w:proofErr w:type="spellStart"/>
+      <w:r>
+        <w:rPr>
+          <w:lang w:eastAsia="ko-KR"/>
+        </w:rPr>
+        <w:t>CMake</w:t>
+      </w:r>
+      <w:proofErr w:type="spellEnd"/>
+    </w:p>
+    <w:p>
+      <w:pPr>
+        <w:pStyle w:val="ab"/>
+        <w:numPr>
+          <w:ilvl w:val="0"/>
+          <w:numId w:val="18"/>
+        </w:numPr>
+        <w:rPr>
+          <w:lang w:eastAsia="ko-KR"/>
+        </w:rPr>
+      </w:pPr>
+      <w:r>
+        <w:rPr>
+          <w:lang w:eastAsia="ko-KR"/>
+        </w:rPr>
+        <w:t xml:space="preserve">Build, Run </w:t>
+      </w:r>
+      <w:r>
+        <w:rPr>
+          <w:rFonts w:hint="eastAsia"/>
+          <w:lang w:eastAsia="ko-KR"/>
+        </w:rPr>
+        <w:t>설정</w:t>
+      </w:r>
+      <w:r>
+        <w:rPr>
+          <w:rFonts w:hint="eastAsia"/>
+          <w:lang w:eastAsia="ko-KR"/>
+        </w:rPr>
+        <w:t xml:space="preserve"> </w:t>
+      </w:r>
+      <w:r>
+        <w:rPr>
+          <w:rFonts w:hint="eastAsia"/>
+          <w:lang w:eastAsia="ko-KR"/>
+        </w:rPr>
+        <w:t>체크</w:t>
+      </w:r>
+      <w:r>
+        <w:rPr>
+          <w:lang w:eastAsia="ko-KR"/>
+        </w:rPr>
+        <w:br/>
+      </w:r>
+      <w:r>
+        <w:rPr>
+          <w:rFonts w:hint="eastAsia"/>
+          <w:lang w:eastAsia="ko-KR"/>
+        </w:rPr>
+        <w:t>-</w:t>
+      </w:r>
+      <w:r>
+        <w:rPr>
+          <w:lang w:eastAsia="ko-KR"/>
+        </w:rPr>
+        <w:t xml:space="preserve">. </w:t>
+      </w:r>
+      <w:r>
+        <w:rPr>
+          <w:rFonts w:hint="eastAsia"/>
+          <w:lang w:eastAsia="ko-KR"/>
+        </w:rPr>
+        <w:t>좌측</w:t>
+      </w:r>
+      <w:r>
+        <w:rPr>
+          <w:rFonts w:hint="eastAsia"/>
+          <w:lang w:eastAsia="ko-KR"/>
+        </w:rPr>
+        <w:t xml:space="preserve"> </w:t>
+      </w:r>
+      <w:r>
+        <w:rPr>
+          <w:lang w:eastAsia="ko-KR"/>
+        </w:rPr>
+        <w:t xml:space="preserve">Projects </w:t>
+      </w:r>
+      <w:r>
+        <w:rPr>
+          <w:rFonts w:hint="eastAsia"/>
+          <w:lang w:eastAsia="ko-KR"/>
+        </w:rPr>
+        <w:t>버튼</w:t>
+      </w:r>
+      <w:r>
+        <w:rPr>
+          <w:rFonts w:hint="eastAsia"/>
+          <w:lang w:eastAsia="ko-KR"/>
+        </w:rPr>
+        <w:t xml:space="preserve"> </w:t>
+      </w:r>
+      <w:r>
+        <w:rPr>
+          <w:rFonts w:hint="eastAsia"/>
+          <w:lang w:eastAsia="ko-KR"/>
+        </w:rPr>
+        <w:t>선택</w:t>
+      </w:r>
+      <w:r>
+        <w:rPr>
+          <w:lang w:eastAsia="ko-KR"/>
+        </w:rPr>
+        <w:br/>
+        <w:t xml:space="preserve">-. </w:t>
+      </w:r>
+      <w:r>
+        <w:rPr>
+          <w:rFonts w:hint="eastAsia"/>
+          <w:lang w:eastAsia="ko-KR"/>
+        </w:rPr>
+        <w:t>B</w:t>
+      </w:r>
+      <w:r>
+        <w:rPr>
+          <w:lang w:eastAsia="ko-KR"/>
+        </w:rPr>
+        <w:t xml:space="preserve">uild </w:t>
+      </w:r>
+      <w:r>
+        <w:rPr>
+          <w:rFonts w:hint="eastAsia"/>
+          <w:lang w:eastAsia="ko-KR"/>
+        </w:rPr>
+        <w:t>항목</w:t>
+      </w:r>
+      <w:r>
+        <w:rPr>
+          <w:rFonts w:hint="eastAsia"/>
+          <w:lang w:eastAsia="ko-KR"/>
+        </w:rPr>
+        <w:t xml:space="preserve"> </w:t>
+      </w:r>
+      <w:r>
+        <w:rPr>
+          <w:rFonts w:hint="eastAsia"/>
+          <w:lang w:eastAsia="ko-KR"/>
+        </w:rPr>
+        <w:t>선택</w:t>
+      </w:r>
+      <w:r>
+        <w:rPr>
+          <w:rFonts w:hint="eastAsia"/>
+          <w:lang w:eastAsia="ko-KR"/>
+        </w:rPr>
+        <w:t xml:space="preserve"> </w:t>
+      </w:r>
+      <w:r>
+        <w:rPr>
+          <w:rFonts w:hint="eastAsia"/>
+          <w:lang w:eastAsia="ko-KR"/>
+        </w:rPr>
+        <w:t>후</w:t>
+      </w:r>
+      <w:r>
+        <w:rPr>
+          <w:rFonts w:hint="eastAsia"/>
+          <w:lang w:eastAsia="ko-KR"/>
+        </w:rPr>
+        <w:t xml:space="preserve"> </w:t>
+      </w:r>
+      <w:r>
+        <w:rPr>
+          <w:lang w:eastAsia="ko-KR"/>
+        </w:rPr>
+        <w:t xml:space="preserve">1.3.1 Build </w:t>
+      </w:r>
+      <w:r>
+        <w:rPr>
+          <w:rFonts w:hint="eastAsia"/>
+          <w:lang w:eastAsia="ko-KR"/>
+        </w:rPr>
+        <w:t>설정</w:t>
+      </w:r>
+      <w:r>
+        <w:rPr>
+          <w:rFonts w:hint="eastAsia"/>
+          <w:lang w:eastAsia="ko-KR"/>
+        </w:rPr>
+        <w:t xml:space="preserve"> </w:t>
+      </w:r>
+      <w:r>
+        <w:rPr>
+          <w:rFonts w:hint="eastAsia"/>
+          <w:lang w:eastAsia="ko-KR"/>
+        </w:rPr>
+        <w:t>참조</w:t>
+      </w:r>
+      <w:r>
+        <w:rPr>
+          <w:lang w:eastAsia="ko-KR"/>
+        </w:rPr>
+        <w:br/>
+        <w:t xml:space="preserve">-. </w:t>
+      </w:r>
+      <w:r>
+        <w:rPr>
+          <w:rFonts w:hint="eastAsia"/>
+          <w:lang w:eastAsia="ko-KR"/>
+        </w:rPr>
+        <w:t>R</w:t>
+      </w:r>
+      <w:r>
+        <w:rPr>
+          <w:lang w:eastAsia="ko-KR"/>
+        </w:rPr>
+        <w:t xml:space="preserve">un </w:t>
+      </w:r>
+      <w:r>
+        <w:rPr>
+          <w:rFonts w:hint="eastAsia"/>
+          <w:lang w:eastAsia="ko-KR"/>
+        </w:rPr>
+        <w:t>항목</w:t>
+      </w:r>
+      <w:r>
+        <w:rPr>
+          <w:rFonts w:hint="eastAsia"/>
+          <w:lang w:eastAsia="ko-KR"/>
+        </w:rPr>
+        <w:t xml:space="preserve"> </w:t>
+      </w:r>
+      <w:r>
+        <w:rPr>
+          <w:rFonts w:hint="eastAsia"/>
+          <w:lang w:eastAsia="ko-KR"/>
+        </w:rPr>
+        <w:t>선택</w:t>
+      </w:r>
+      <w:r>
+        <w:rPr>
+          <w:rFonts w:hint="eastAsia"/>
+          <w:lang w:eastAsia="ko-KR"/>
+        </w:rPr>
+        <w:t xml:space="preserve"> </w:t>
+      </w:r>
+      <w:r>
+        <w:rPr>
+          <w:rFonts w:hint="eastAsia"/>
+          <w:lang w:eastAsia="ko-KR"/>
+        </w:rPr>
+        <w:t>후</w:t>
+      </w:r>
+      <w:r>
+        <w:rPr>
+          <w:rFonts w:hint="eastAsia"/>
+          <w:lang w:eastAsia="ko-KR"/>
+        </w:rPr>
+        <w:t xml:space="preserve"> </w:t>
+      </w:r>
+      <w:r>
+        <w:rPr>
+          <w:lang w:eastAsia="ko-KR"/>
+        </w:rPr>
+        <w:t xml:space="preserve">1.3.2 </w:t>
+      </w:r>
+      <w:r>
+        <w:rPr>
+          <w:rFonts w:hint="eastAsia"/>
+          <w:lang w:eastAsia="ko-KR"/>
+        </w:rPr>
+        <w:t>R</w:t>
+      </w:r>
+      <w:r>
+        <w:rPr>
+          <w:lang w:eastAsia="ko-KR"/>
+        </w:rPr>
+        <w:t>un(Deploy)</w:t>
+      </w:r>
+      <w:r>
+        <w:rPr>
+          <w:rFonts w:hint="eastAsia"/>
+          <w:lang w:eastAsia="ko-KR"/>
+        </w:rPr>
+        <w:t>설정</w:t>
+      </w:r>
+      <w:r>
+        <w:rPr>
+          <w:rFonts w:hint="eastAsia"/>
+          <w:lang w:eastAsia="ko-KR"/>
+        </w:rPr>
+        <w:t xml:space="preserve"> </w:t>
+      </w:r>
+      <w:r>
+        <w:rPr>
+          <w:rFonts w:hint="eastAsia"/>
+          <w:lang w:eastAsia="ko-KR"/>
+        </w:rPr>
+        <w:t>참조</w:t>
+      </w:r>
+    </w:p>
+    <w:p>
+      <w:pPr>
+        <w:pStyle w:val="ab"/>
+        <w:numPr>
+          <w:ilvl w:val="0"/>
+          <w:numId w:val="18"/>
+        </w:numPr>
+        <w:rPr>
+          <w:lang w:eastAsia="ko-KR"/>
+        </w:rPr>
+      </w:pPr>
+      <w:r>
+        <w:rPr>
+          <w:lang w:eastAsia="ko-KR"/>
+        </w:rPr>
+        <w:t>Build All</w:t>
+      </w:r>
+      <w:r>
+        <w:rPr>
+          <w:lang w:eastAsia="ko-KR"/>
+        </w:rPr>
+        <w:br/>
+        <w:t>Build &gt; Build All</w:t>
+      </w:r>
+    </w:p>
+    <w:p>
+      <w:pPr>
+        <w:pStyle w:val="ab"/>
+        <w:numPr>
+          <w:ilvl w:val="0"/>
+          <w:numId w:val="18"/>
+        </w:numPr>
+        <w:rPr>
+          <w:lang w:eastAsia="ko-KR"/>
+        </w:rPr>
+      </w:pPr>
+      <w:r>
+        <w:rPr>
+          <w:lang w:eastAsia="ko-KR"/>
+        </w:rPr>
+        <w:lastRenderedPageBreak/>
+        <w:t>Deploy All</w:t>
+      </w:r>
+      <w:r>
+        <w:rPr>
+          <w:lang w:eastAsia="ko-KR"/>
+        </w:rPr>
+        <w:br/>
+        <w:t>Build &gt; Deploy All</w:t>
+      </w:r>
+    </w:p>
+    <w:p>
+      <w:pPr>
+        <w:pStyle w:val="ab"/>
+        <w:numPr>
+          <w:ilvl w:val="0"/>
+          <w:numId w:val="18"/>
+        </w:numPr>
+        <w:rPr>
+          <w:lang w:eastAsia="ko-KR"/>
+        </w:rPr>
+      </w:pPr>
+      <w:r>
+        <w:rPr>
+          <w:rFonts w:hint="eastAsia"/>
+          <w:lang w:eastAsia="ko-KR"/>
+        </w:rPr>
+        <w:t>R</w:t>
+      </w:r>
+      <w:r>
+        <w:rPr>
+          <w:lang w:eastAsia="ko-KR"/>
+        </w:rPr>
+        <w:t>un</w:t>
+      </w:r>
+    </w:p>
+    <w:p>
+      <w:pPr>
+        <w:pStyle w:val="ab"/>
+        <w:numPr>
+          <w:ilvl w:val="0"/>
+          <w:numId w:val="18"/>
+        </w:numPr>
+        <w:rPr>
+          <w:lang w:eastAsia="ko-KR"/>
+        </w:rPr>
+      </w:pPr>
+      <w:r>
+        <w:rPr>
+          <w:lang w:eastAsia="ko-KR"/>
+        </w:rPr>
+        <w:t>Warning message</w:t>
+      </w:r>
+      <w:r>
+        <w:rPr>
+          <w:lang w:eastAsia="ko-KR"/>
+        </w:rPr>
+        <w:br/>
+      </w:r>
+      <w:r>
+        <w:rPr>
+          <w:lang w:eastAsia="ko-KR"/>
+        </w:rPr>
+        <w:t xml:space="preserve">Warning: The unit file, source configuration file or drop-ins of </w:t>
+      </w:r>
+      <w:proofErr w:type="spellStart"/>
+      <w:proofErr w:type="gramStart"/>
+      <w:r>
+        <w:rPr>
+          <w:lang w:eastAsia="ko-KR"/>
+        </w:rPr>
+        <w:t>scpi.service</w:t>
+      </w:r>
+      <w:proofErr w:type="spellEnd"/>
+      <w:proofErr w:type="gramEnd"/>
+      <w:r>
+        <w:rPr>
+          <w:lang w:eastAsia="ko-KR"/>
+        </w:rPr>
+        <w:t xml:space="preserve"> changed on disk. Run '</w:t>
+      </w:r>
+      <w:proofErr w:type="spellStart"/>
+      <w:r>
+        <w:rPr>
+          <w:lang w:eastAsia="ko-KR"/>
+        </w:rPr>
+        <w:t>systemctl</w:t>
+      </w:r>
+      <w:proofErr w:type="spellEnd"/>
+      <w:r>
+        <w:rPr>
+          <w:lang w:eastAsia="ko-KR"/>
+        </w:rPr>
+        <w:t xml:space="preserve"> daemon-reload' to reload </w:t>
+      </w:r>
+      <w:proofErr w:type="gramStart"/>
+      <w:r>
+        <w:rPr>
+          <w:lang w:eastAsia="ko-KR"/>
+        </w:rPr>
+        <w:t>units.</w:t>
+      </w:r>
+      <w:r>
+        <w:rPr>
+          <w:rFonts w:hint="eastAsia"/>
+          <w:lang w:eastAsia="ko-KR"/>
+        </w:rPr>
+        <w:t>와</w:t>
+      </w:r>
+      <w:proofErr w:type="gramEnd"/>
+      <w:r>
+        <w:rPr>
+          <w:rFonts w:hint="eastAsia"/>
+          <w:lang w:eastAsia="ko-KR"/>
+        </w:rPr>
+        <w:t xml:space="preserve"> </w:t>
+      </w:r>
+      <w:r>
+        <w:rPr>
+          <w:rFonts w:hint="eastAsia"/>
+          <w:lang w:eastAsia="ko-KR"/>
+        </w:rPr>
+        <w:t>같은</w:t>
+      </w:r>
+      <w:r>
+        <w:rPr>
+          <w:rFonts w:hint="eastAsia"/>
+          <w:lang w:eastAsia="ko-KR"/>
+        </w:rPr>
+        <w:t xml:space="preserve"> </w:t>
+      </w:r>
+      <w:r>
+        <w:rPr>
+          <w:lang w:eastAsia="ko-KR"/>
+        </w:rPr>
+        <w:t xml:space="preserve">warning </w:t>
+      </w:r>
+      <w:r>
+        <w:rPr>
+          <w:rFonts w:hint="eastAsia"/>
+          <w:lang w:eastAsia="ko-KR"/>
+        </w:rPr>
+        <w:t>메시지가</w:t>
+      </w:r>
+      <w:r>
+        <w:rPr>
+          <w:rFonts w:hint="eastAsia"/>
+          <w:lang w:eastAsia="ko-KR"/>
+        </w:rPr>
+        <w:t xml:space="preserve"> </w:t>
+      </w:r>
+      <w:r>
+        <w:rPr>
+          <w:rFonts w:hint="eastAsia"/>
+          <w:lang w:eastAsia="ko-KR"/>
+        </w:rPr>
+        <w:t>발생하면</w:t>
+      </w:r>
+      <w:r>
+        <w:rPr>
+          <w:rFonts w:hint="eastAsia"/>
+          <w:lang w:eastAsia="ko-KR"/>
+        </w:rPr>
+        <w:t xml:space="preserve"> </w:t>
+      </w:r>
+      <w:r>
+        <w:rPr>
+          <w:rFonts w:hint="eastAsia"/>
+          <w:lang w:eastAsia="ko-KR"/>
+        </w:rPr>
+        <w:t>장비에</w:t>
+      </w:r>
+      <w:r>
+        <w:rPr>
+          <w:rFonts w:hint="eastAsia"/>
+          <w:lang w:eastAsia="ko-KR"/>
+        </w:rPr>
+        <w:t xml:space="preserve"> </w:t>
+      </w:r>
+      <w:proofErr w:type="spellStart"/>
+      <w:r>
+        <w:rPr>
+          <w:lang w:eastAsia="ko-KR"/>
+        </w:rPr>
+        <w:t>systemctl</w:t>
+      </w:r>
+      <w:proofErr w:type="spellEnd"/>
+      <w:r>
+        <w:rPr>
+          <w:lang w:eastAsia="ko-KR"/>
+        </w:rPr>
+        <w:t xml:space="preserve"> daemon-reload </w:t>
+      </w:r>
+      <w:r>
+        <w:rPr>
+          <w:rFonts w:hint="eastAsia"/>
+          <w:lang w:eastAsia="ko-KR"/>
+        </w:rPr>
+        <w:t>명령을</w:t>
+      </w:r>
+      <w:r>
+        <w:rPr>
+          <w:rFonts w:hint="eastAsia"/>
+          <w:lang w:eastAsia="ko-KR"/>
+        </w:rPr>
+        <w:t xml:space="preserve"> </w:t>
+      </w:r>
+      <w:r>
+        <w:rPr>
+          <w:rFonts w:hint="eastAsia"/>
+          <w:lang w:eastAsia="ko-KR"/>
+        </w:rPr>
+        <w:t>타이핑</w:t>
+      </w:r>
+      <w:r>
+        <w:rPr>
+          <w:rFonts w:hint="eastAsia"/>
+          <w:lang w:eastAsia="ko-KR"/>
+        </w:rPr>
+        <w:t xml:space="preserve"> </w:t>
+      </w:r>
+      <w:r>
+        <w:rPr>
+          <w:rFonts w:hint="eastAsia"/>
+          <w:lang w:eastAsia="ko-KR"/>
+        </w:rPr>
+        <w:t>해</w:t>
+      </w:r>
+      <w:r>
+        <w:rPr>
+          <w:rFonts w:hint="eastAsia"/>
+          <w:lang w:eastAsia="ko-KR"/>
+        </w:rPr>
+        <w:t xml:space="preserve"> </w:t>
+      </w:r>
+      <w:r>
+        <w:rPr>
+          <w:rFonts w:hint="eastAsia"/>
+          <w:lang w:eastAsia="ko-KR"/>
+        </w:rPr>
+        <w:t>주거나</w:t>
+      </w:r>
+      <w:r>
+        <w:rPr>
+          <w:rFonts w:hint="eastAsia"/>
+          <w:lang w:eastAsia="ko-KR"/>
+        </w:rPr>
+        <w:t xml:space="preserve"> </w:t>
+      </w:r>
+      <w:r>
+        <w:rPr>
+          <w:rFonts w:hint="eastAsia"/>
+          <w:lang w:eastAsia="ko-KR"/>
+        </w:rPr>
+        <w:t>장비를</w:t>
+      </w:r>
+      <w:r>
+        <w:rPr>
+          <w:rFonts w:hint="eastAsia"/>
+          <w:lang w:eastAsia="ko-KR"/>
+        </w:rPr>
+        <w:t xml:space="preserve"> </w:t>
+      </w:r>
+      <w:r>
+        <w:rPr>
+          <w:rFonts w:hint="eastAsia"/>
+          <w:lang w:eastAsia="ko-KR"/>
+        </w:rPr>
+        <w:t>다시</w:t>
+      </w:r>
+      <w:r>
+        <w:rPr>
+          <w:rFonts w:hint="eastAsia"/>
+          <w:lang w:eastAsia="ko-KR"/>
+        </w:rPr>
+        <w:t xml:space="preserve"> </w:t>
+      </w:r>
+      <w:r>
+        <w:rPr>
+          <w:rFonts w:hint="eastAsia"/>
+          <w:lang w:eastAsia="ko-KR"/>
+        </w:rPr>
+        <w:t>시작하면</w:t>
+      </w:r>
+      <w:r>
+        <w:rPr>
+          <w:rFonts w:hint="eastAsia"/>
+          <w:lang w:eastAsia="ko-KR"/>
+        </w:rPr>
+        <w:t xml:space="preserve"> </w:t>
+      </w:r>
+      <w:r>
+        <w:rPr>
+          <w:rFonts w:hint="eastAsia"/>
+          <w:lang w:eastAsia="ko-KR"/>
+        </w:rPr>
+        <w:t>된다</w:t>
+      </w:r>
+      <w:r>
+        <w:rPr>
+          <w:rFonts w:hint="eastAsia"/>
+          <w:lang w:eastAsia="ko-KR"/>
+        </w:rPr>
+        <w:t>.</w:t>
+      </w:r>
+    </w:p>
+    <w:p>
+      <w:pPr>
+        <w:rPr>
+          <w:lang w:eastAsia="ko-KR"/>
+        </w:rPr>
+      </w:pPr>
+    </w:p>
+    <w:p>
+      <w:pPr>
+        <w:pStyle w:val="1"/>
+        <w:rPr>
+          <w:lang w:eastAsia="ko-KR"/>
+        </w:rPr>
+      </w:pPr>
+      <w:bookmarkStart w:id="10" w:name="_Toc21613858"/>
       <w:r>
         <w:rPr>
           <w:lang w:eastAsia="ko-KR"/>
         </w:rPr>
         <w:t>Temp</w:t>
       </w:r>
-      <w:bookmarkEnd w:id="9"/>
+      <w:bookmarkEnd w:id="10"/>
     </w:p>
     <w:p>
       <w:pPr>
@@ -3453,7 +5523,6 @@
         <w:rPr>
           <w:lang w:eastAsia="ko-KR"/>
         </w:rPr>
-        <w:lastRenderedPageBreak/>
         <w:t>Save/Load</w:t>
       </w:r>
       <w:r>
@@ -4117,6 +6186,7 @@
           <w:noProof/>
           <w:lang w:eastAsia="ko-KR"/>
         </w:rPr>
+        <w:lastRenderedPageBreak/>
         <w:drawing>
           <wp:inline distT="0" distB="0" distL="0" distR="0" wp14:anchorId="5E2135F0" wp14:editId="1ED7AD62">
             <wp:extent cx="2914524" cy="2565780"/>
@@ -4135,7 +6205,7 @@
                     </pic:cNvPicPr>
                   </pic:nvPicPr>
                   <pic:blipFill>
-                    <a:blip r:embed="rId20">
+                    <a:blip r:embed="rId23">
                       <a:extLst>
                         <a:ext uri="{28A0092B-C50C-407E-A947-70E740481C1C}">
                           <a14:useLocalDpi xmlns:a14="http://schemas.microsoft.com/office/drawing/2010/main" val="0"/>
@@ -4525,7 +6595,6 @@
           <w:noProof/>
           <w:lang w:eastAsia="ko-KR"/>
         </w:rPr>
-        <w:lastRenderedPageBreak/>
         <w:drawing>
           <wp:inline distT="0" distB="0" distL="0" distR="0" wp14:anchorId="2BCB7783" wp14:editId="79BD275A">
             <wp:extent cx="5943600" cy="857250"/>
@@ -4544,7 +6613,7 @@
                     </pic:cNvPicPr>
                   </pic:nvPicPr>
                   <pic:blipFill>
-                    <a:blip r:embed="rId21">
+                    <a:blip r:embed="rId24">
                       <a:extLst>
                         <a:ext uri="{28A0092B-C50C-407E-A947-70E740481C1C}">
                           <a14:useLocalDpi xmlns:a14="http://schemas.microsoft.com/office/drawing/2010/main" val="0"/>
@@ -4605,7 +6674,7 @@
                     </pic:cNvPicPr>
                   </pic:nvPicPr>
                   <pic:blipFill>
-                    <a:blip r:embed="rId22">
+                    <a:blip r:embed="rId25">
                       <a:extLst>
                         <a:ext uri="{28A0092B-C50C-407E-A947-70E740481C1C}">
                           <a14:useLocalDpi xmlns:a14="http://schemas.microsoft.com/office/drawing/2010/main" val="0"/>
@@ -4648,6 +6717,7 @@
           <w:noProof/>
           <w:lang w:eastAsia="ko-KR"/>
         </w:rPr>
+        <w:lastRenderedPageBreak/>
         <w:drawing>
           <wp:inline distT="0" distB="0" distL="0" distR="0" wp14:anchorId="6EAFAF61" wp14:editId="1177262D">
             <wp:extent cx="5936615" cy="1398905"/>
@@ -4666,7 +6736,7 @@
                     </pic:cNvPicPr>
                   </pic:nvPicPr>
                   <pic:blipFill>
-                    <a:blip r:embed="rId23">
+                    <a:blip r:embed="rId26">
                       <a:extLst>
                         <a:ext uri="{28A0092B-C50C-407E-A947-70E740481C1C}">
                           <a14:useLocalDpi xmlns:a14="http://schemas.microsoft.com/office/drawing/2010/main" val="0"/>
@@ -4727,7 +6797,7 @@
                     </pic:cNvPicPr>
                   </pic:nvPicPr>
                   <pic:blipFill>
-                    <a:blip r:embed="rId24">
+                    <a:blip r:embed="rId27">
                       <a:extLst>
                         <a:ext uri="{28A0092B-C50C-407E-A947-70E740481C1C}">
                           <a14:useLocalDpi xmlns:a14="http://schemas.microsoft.com/office/drawing/2010/main" val="0"/>
@@ -4770,7 +6840,6 @@
           <w:noProof/>
           <w:lang w:eastAsia="ko-KR"/>
         </w:rPr>
-        <w:lastRenderedPageBreak/>
         <w:drawing>
           <wp:inline distT="0" distB="0" distL="0" distR="0" wp14:anchorId="2B001A91" wp14:editId="70B5DCD1">
             <wp:extent cx="5943600" cy="2005965"/>
@@ -4789,7 +6858,7 @@
                     </pic:cNvPicPr>
                   </pic:nvPicPr>
                   <pic:blipFill>
-                    <a:blip r:embed="rId25">
+                    <a:blip r:embed="rId28">
                       <a:extLst>
                         <a:ext uri="{28A0092B-C50C-407E-A947-70E740481C1C}">
                           <a14:useLocalDpi xmlns:a14="http://schemas.microsoft.com/office/drawing/2010/main" val="0"/>
@@ -4832,6 +6901,7 @@
           <w:noProof/>
           <w:lang w:eastAsia="ko-KR"/>
         </w:rPr>
+        <w:lastRenderedPageBreak/>
         <w:drawing>
           <wp:inline distT="0" distB="0" distL="0" distR="0" wp14:anchorId="69664225" wp14:editId="1B8FC9E8">
             <wp:extent cx="5943600" cy="1590040"/>
@@ -4850,7 +6920,7 @@
                     </pic:cNvPicPr>
                   </pic:nvPicPr>
                   <pic:blipFill>
-                    <a:blip r:embed="rId26">
+                    <a:blip r:embed="rId29">
                       <a:extLst>
                         <a:ext uri="{28A0092B-C50C-407E-A947-70E740481C1C}">
                           <a14:useLocalDpi xmlns:a14="http://schemas.microsoft.com/office/drawing/2010/main" val="0"/>
@@ -4910,7 +6980,7 @@
                     </pic:cNvPicPr>
                   </pic:nvPicPr>
                   <pic:blipFill>
-                    <a:blip r:embed="rId27">
+                    <a:blip r:embed="rId30">
                       <a:extLst>
                         <a:ext uri="{28A0092B-C50C-407E-A947-70E740481C1C}">
                           <a14:useLocalDpi xmlns:a14="http://schemas.microsoft.com/office/drawing/2010/main" val="0"/>
@@ -4970,7 +7040,7 @@
                     </pic:cNvPicPr>
                   </pic:nvPicPr>
                   <pic:blipFill>
-                    <a:blip r:embed="rId28">
+                    <a:blip r:embed="rId31">
                       <a:extLst>
                         <a:ext uri="{28A0092B-C50C-407E-A947-70E740481C1C}">
                           <a14:useLocalDpi xmlns:a14="http://schemas.microsoft.com/office/drawing/2010/main" val="0"/>
@@ -5030,7 +7100,7 @@
                     </pic:cNvPicPr>
                   </pic:nvPicPr>
                   <pic:blipFill>
-                    <a:blip r:embed="rId29">
+                    <a:blip r:embed="rId32">
                       <a:extLst>
                         <a:ext uri="{28A0092B-C50C-407E-A947-70E740481C1C}">
                           <a14:useLocalDpi xmlns:a14="http://schemas.microsoft.com/office/drawing/2010/main" val="0"/>
@@ -5092,7 +7162,7 @@
                     </pic:cNvPicPr>
                   </pic:nvPicPr>
                   <pic:blipFill>
-                    <a:blip r:embed="rId30">
+                    <a:blip r:embed="rId33">
                       <a:extLst>
                         <a:ext uri="{28A0092B-C50C-407E-A947-70E740481C1C}">
                           <a14:useLocalDpi xmlns:a14="http://schemas.microsoft.com/office/drawing/2010/main" val="0"/>
@@ -5152,7 +7222,7 @@
                     </pic:cNvPicPr>
                   </pic:nvPicPr>
                   <pic:blipFill>
-                    <a:blip r:embed="rId31">
+                    <a:blip r:embed="rId34">
                       <a:extLst>
                         <a:ext uri="{28A0092B-C50C-407E-A947-70E740481C1C}">
                           <a14:useLocalDpi xmlns:a14="http://schemas.microsoft.com/office/drawing/2010/main" val="0"/>
@@ -5212,7 +7282,7 @@
                     </pic:cNvPicPr>
                   </pic:nvPicPr>
                   <pic:blipFill>
-                    <a:blip r:embed="rId32">
+                    <a:blip r:embed="rId35">
                       <a:extLst>
                         <a:ext uri="{28A0092B-C50C-407E-A947-70E740481C1C}">
                           <a14:useLocalDpi xmlns:a14="http://schemas.microsoft.com/office/drawing/2010/main" val="0"/>
@@ -5274,7 +7344,7 @@
                     </pic:cNvPicPr>
                   </pic:nvPicPr>
                   <pic:blipFill>
-                    <a:blip r:embed="rId33">
+                    <a:blip r:embed="rId36">
                       <a:extLst>
                         <a:ext uri="{28A0092B-C50C-407E-A947-70E740481C1C}">
                           <a14:useLocalDpi xmlns:a14="http://schemas.microsoft.com/office/drawing/2010/main" val="0"/>
@@ -5342,7 +7412,7 @@
                     </pic:cNvPicPr>
                   </pic:nvPicPr>
                   <pic:blipFill>
-                    <a:blip r:embed="rId34">
+                    <a:blip r:embed="rId37">
                       <a:extLst>
                         <a:ext uri="{28A0092B-C50C-407E-A947-70E740481C1C}">
                           <a14:useLocalDpi xmlns:a14="http://schemas.microsoft.com/office/drawing/2010/main" val="0"/>
@@ -5403,7 +7473,7 @@
                     </pic:cNvPicPr>
                   </pic:nvPicPr>
                   <pic:blipFill>
-                    <a:blip r:embed="rId35">
+                    <a:blip r:embed="rId38">
                       <a:extLst>
                         <a:ext uri="{28A0092B-C50C-407E-A947-70E740481C1C}">
                           <a14:useLocalDpi xmlns:a14="http://schemas.microsoft.com/office/drawing/2010/main" val="0"/>
@@ -5464,7 +7534,7 @@
                     </pic:cNvPicPr>
                   </pic:nvPicPr>
                   <pic:blipFill>
-                    <a:blip r:embed="rId36">
+                    <a:blip r:embed="rId39">
                       <a:extLst>
                         <a:ext uri="{28A0092B-C50C-407E-A947-70E740481C1C}">
                           <a14:useLocalDpi xmlns:a14="http://schemas.microsoft.com/office/drawing/2010/main" val="0"/>
@@ -5526,7 +7596,7 @@
                     </pic:cNvPicPr>
                   </pic:nvPicPr>
                   <pic:blipFill>
-                    <a:blip r:embed="rId37">
+                    <a:blip r:embed="rId40">
                       <a:extLst>
                         <a:ext uri="{28A0092B-C50C-407E-A947-70E740481C1C}">
                           <a14:useLocalDpi xmlns:a14="http://schemas.microsoft.com/office/drawing/2010/main" val="0"/>
@@ -5587,7 +7657,7 @@
                     </pic:cNvPicPr>
                   </pic:nvPicPr>
                   <pic:blipFill>
-                    <a:blip r:embed="rId38">
+                    <a:blip r:embed="rId41">
                       <a:extLst>
                         <a:ext uri="{28A0092B-C50C-407E-A947-70E740481C1C}">
                           <a14:useLocalDpi xmlns:a14="http://schemas.microsoft.com/office/drawing/2010/main" val="0"/>
@@ -5648,7 +7718,7 @@
                     </pic:cNvPicPr>
                   </pic:nvPicPr>
                   <pic:blipFill>
-                    <a:blip r:embed="rId39">
+                    <a:blip r:embed="rId42">
                       <a:extLst>
                         <a:ext uri="{28A0092B-C50C-407E-A947-70E740481C1C}">
                           <a14:useLocalDpi xmlns:a14="http://schemas.microsoft.com/office/drawing/2010/main" val="0"/>
@@ -5710,7 +7780,7 @@
                     </pic:cNvPicPr>
                   </pic:nvPicPr>
                   <pic:blipFill>
-                    <a:blip r:embed="rId40">
+                    <a:blip r:embed="rId43">
                       <a:extLst>
                         <a:ext uri="{28A0092B-C50C-407E-A947-70E740481C1C}">
                           <a14:useLocalDpi xmlns:a14="http://schemas.microsoft.com/office/drawing/2010/main" val="0"/>
@@ -5770,7 +7840,7 @@
                     </pic:cNvPicPr>
                   </pic:nvPicPr>
                   <pic:blipFill>
-                    <a:blip r:embed="rId41">
+                    <a:blip r:embed="rId44">
                       <a:extLst>
                         <a:ext uri="{28A0092B-C50C-407E-A947-70E740481C1C}">
                           <a14:useLocalDpi xmlns:a14="http://schemas.microsoft.com/office/drawing/2010/main" val="0"/>
@@ -5830,7 +7900,7 @@
                     </pic:cNvPicPr>
                   </pic:nvPicPr>
                   <pic:blipFill>
-                    <a:blip r:embed="rId42">
+                    <a:blip r:embed="rId45">
                       <a:extLst>
                         <a:ext uri="{28A0092B-C50C-407E-A947-70E740481C1C}">
                           <a14:useLocalDpi xmlns:a14="http://schemas.microsoft.com/office/drawing/2010/main" val="0"/>
@@ -5892,7 +7962,7 @@
                     </pic:cNvPicPr>
                   </pic:nvPicPr>
                   <pic:blipFill>
-                    <a:blip r:embed="rId43">
+                    <a:blip r:embed="rId46">
                       <a:extLst>
                         <a:ext uri="{28A0092B-C50C-407E-A947-70E740481C1C}">
                           <a14:useLocalDpi xmlns:a14="http://schemas.microsoft.com/office/drawing/2010/main" val="0"/>
@@ -5953,7 +8023,7 @@
                     </pic:cNvPicPr>
                   </pic:nvPicPr>
                   <pic:blipFill>
-                    <a:blip r:embed="rId44">
+                    <a:blip r:embed="rId47">
                       <a:extLst>
                         <a:ext uri="{28A0092B-C50C-407E-A947-70E740481C1C}">
                           <a14:useLocalDpi xmlns:a14="http://schemas.microsoft.com/office/drawing/2010/main" val="0"/>
@@ -6021,7 +8091,7 @@
                     </pic:cNvPicPr>
                   </pic:nvPicPr>
                   <pic:blipFill>
-                    <a:blip r:embed="rId45">
+                    <a:blip r:embed="rId48">
                       <a:extLst>
                         <a:ext uri="{28A0092B-C50C-407E-A947-70E740481C1C}">
                           <a14:useLocalDpi xmlns:a14="http://schemas.microsoft.com/office/drawing/2010/main" val="0"/>
@@ -6090,7 +8160,7 @@
                     </pic:cNvPicPr>
                   </pic:nvPicPr>
                   <pic:blipFill>
-                    <a:blip r:embed="rId46">
+                    <a:blip r:embed="rId49">
                       <a:extLst>
                         <a:ext uri="{28A0092B-C50C-407E-A947-70E740481C1C}">
                           <a14:useLocalDpi xmlns:a14="http://schemas.microsoft.com/office/drawing/2010/main" val="0"/>
@@ -6150,7 +8220,7 @@
                     </pic:cNvPicPr>
                   </pic:nvPicPr>
                   <pic:blipFill>
-                    <a:blip r:embed="rId47">
+                    <a:blip r:embed="rId50">
                       <a:extLst>
                         <a:ext uri="{28A0092B-C50C-407E-A947-70E740481C1C}">
                           <a14:useLocalDpi xmlns:a14="http://schemas.microsoft.com/office/drawing/2010/main" val="0"/>
@@ -6218,7 +8288,7 @@
                     </pic:cNvPicPr>
                   </pic:nvPicPr>
                   <pic:blipFill>
-                    <a:blip r:embed="rId48">
+                    <a:blip r:embed="rId51">
                       <a:extLst>
                         <a:ext uri="{28A0092B-C50C-407E-A947-70E740481C1C}">
                           <a14:useLocalDpi xmlns:a14="http://schemas.microsoft.com/office/drawing/2010/main" val="0"/>
@@ -6279,7 +8349,7 @@
                     </pic:cNvPicPr>
                   </pic:nvPicPr>
                   <pic:blipFill>
-                    <a:blip r:embed="rId49">
+                    <a:blip r:embed="rId52">
                       <a:extLst>
                         <a:ext uri="{28A0092B-C50C-407E-A947-70E740481C1C}">
                           <a14:useLocalDpi xmlns:a14="http://schemas.microsoft.com/office/drawing/2010/main" val="0"/>
@@ -6348,7 +8418,7 @@
                     </pic:cNvPicPr>
                   </pic:nvPicPr>
                   <pic:blipFill>
-                    <a:blip r:embed="rId50">
+                    <a:blip r:embed="rId53">
                       <a:extLst>
                         <a:ext uri="{28A0092B-C50C-407E-A947-70E740481C1C}">
                           <a14:useLocalDpi xmlns:a14="http://schemas.microsoft.com/office/drawing/2010/main" val="0"/>
@@ -6409,7 +8479,7 @@
                     </pic:cNvPicPr>
                   </pic:nvPicPr>
                   <pic:blipFill>
-                    <a:blip r:embed="rId51">
+                    <a:blip r:embed="rId54">
                       <a:extLst>
                         <a:ext uri="{28A0092B-C50C-407E-A947-70E740481C1C}">
                           <a14:useLocalDpi xmlns:a14="http://schemas.microsoft.com/office/drawing/2010/main" val="0"/>
@@ -6539,7 +8609,7 @@
                     </pic:cNvPicPr>
                   </pic:nvPicPr>
                   <pic:blipFill>
-                    <a:blip r:embed="rId52">
+                    <a:blip r:embed="rId55">
                       <a:extLst>
                         <a:ext uri="{28A0092B-C50C-407E-A947-70E740481C1C}">
                           <a14:useLocalDpi xmlns:a14="http://schemas.microsoft.com/office/drawing/2010/main" val="0"/>
@@ -6608,7 +8678,7 @@
                     </pic:cNvPicPr>
                   </pic:nvPicPr>
                   <pic:blipFill>
-                    <a:blip r:embed="rId53">
+                    <a:blip r:embed="rId56">
                       <a:extLst>
                         <a:ext uri="{28A0092B-C50C-407E-A947-70E740481C1C}">
                           <a14:useLocalDpi xmlns:a14="http://schemas.microsoft.com/office/drawing/2010/main" val="0"/>
@@ -6668,7 +8738,7 @@
                     </pic:cNvPicPr>
                   </pic:nvPicPr>
                   <pic:blipFill>
-                    <a:blip r:embed="rId54">
+                    <a:blip r:embed="rId57">
                       <a:extLst>
                         <a:ext uri="{28A0092B-C50C-407E-A947-70E740481C1C}">
                           <a14:useLocalDpi xmlns:a14="http://schemas.microsoft.com/office/drawing/2010/main" val="0"/>
@@ -6729,7 +8799,7 @@
                     </pic:cNvPicPr>
                   </pic:nvPicPr>
                   <pic:blipFill>
-                    <a:blip r:embed="rId55">
+                    <a:blip r:embed="rId58">
                       <a:extLst>
                         <a:ext uri="{28A0092B-C50C-407E-A947-70E740481C1C}">
                           <a14:useLocalDpi xmlns:a14="http://schemas.microsoft.com/office/drawing/2010/main" val="0"/>
@@ -6775,132 +8845,31 @@
           <w:lang w:eastAsia="ko-KR"/>
         </w:rPr>
       </w:pPr>
-      <w:bookmarkStart w:id="10" w:name="_Toc21613859"/>
+      <w:bookmarkStart w:id="11" w:name="_Toc21613859"/>
       <w:proofErr w:type="spellStart"/>
       <w:r>
         <w:rPr>
           <w:lang w:eastAsia="ko-KR"/>
         </w:rPr>
         <w:t>Util</w:t>
-      </w:r>
-      <w:bookmarkEnd w:id="10"/>
-      <w:proofErr w:type="spellEnd"/>
-    </w:p>
-    <w:p>
-      <w:pPr>
-        <w:pStyle w:val="2"/>
-        <w:rPr>
-          <w:lang w:eastAsia="ko-KR"/>
-        </w:rPr>
-      </w:pPr>
-      <w:bookmarkStart w:id="11" w:name="_Toc21613860"/>
-      <w:proofErr w:type="spellStart"/>
-      <w:r>
-        <w:rPr>
-          <w:lang w:eastAsia="ko-KR"/>
-        </w:rPr>
-        <w:t>doQt</w:t>
       </w:r>
       <w:bookmarkEnd w:id="11"/>
       <w:proofErr w:type="spellEnd"/>
     </w:p>
     <w:p>
       <w:pPr>
-        <w:rPr>
-          <w:lang w:eastAsia="ko-KR"/>
-        </w:rPr>
-      </w:pPr>
-      <w:r>
-        <w:rPr>
-          <w:lang w:eastAsia="ko-KR"/>
-        </w:rPr>
-        <w:t xml:space="preserve">Qt </w:t>
-      </w:r>
-      <w:r>
-        <w:rPr>
-          <w:rFonts w:hint="eastAsia"/>
-          <w:lang w:eastAsia="ko-KR"/>
-        </w:rPr>
-        <w:t>실행할</w:t>
-      </w:r>
-      <w:r>
-        <w:rPr>
-          <w:rFonts w:hint="eastAsia"/>
-          <w:lang w:eastAsia="ko-KR"/>
-        </w:rPr>
-        <w:t xml:space="preserve"> </w:t>
-      </w:r>
-      <w:r>
-        <w:rPr>
-          <w:rFonts w:hint="eastAsia"/>
-          <w:lang w:eastAsia="ko-KR"/>
-        </w:rPr>
-        <w:t>때는</w:t>
-      </w:r>
-      <w:r>
-        <w:rPr>
-          <w:rFonts w:hint="eastAsia"/>
-          <w:lang w:eastAsia="ko-KR"/>
-        </w:rPr>
-        <w:t xml:space="preserve"> </w:t>
-      </w:r>
+        <w:pStyle w:val="2"/>
+        <w:rPr>
+          <w:lang w:eastAsia="ko-KR"/>
+        </w:rPr>
+      </w:pPr>
+      <w:bookmarkStart w:id="12" w:name="_Toc21613860"/>
       <w:proofErr w:type="spellStart"/>
       <w:r>
         <w:rPr>
           <w:lang w:eastAsia="ko-KR"/>
         </w:rPr>
         <w:t>doQt</w:t>
-      </w:r>
-      <w:proofErr w:type="spellEnd"/>
-      <w:r>
-        <w:rPr>
-          <w:lang w:eastAsia="ko-KR"/>
-        </w:rPr>
-        <w:t xml:space="preserve"> </w:t>
-      </w:r>
-      <w:r>
-        <w:rPr>
-          <w:rFonts w:hint="eastAsia"/>
-          <w:lang w:eastAsia="ko-KR"/>
-        </w:rPr>
-        <w:t>명령으로</w:t>
-      </w:r>
-      <w:r>
-        <w:rPr>
-          <w:rFonts w:hint="eastAsia"/>
-          <w:lang w:eastAsia="ko-KR"/>
-        </w:rPr>
-        <w:t xml:space="preserve"> </w:t>
-      </w:r>
-      <w:r>
-        <w:rPr>
-          <w:rFonts w:hint="eastAsia"/>
-          <w:lang w:eastAsia="ko-KR"/>
-        </w:rPr>
-        <w:t>실행</w:t>
-      </w:r>
-      <w:r>
-        <w:rPr>
-          <w:rFonts w:hint="eastAsia"/>
-          <w:lang w:eastAsia="ko-KR"/>
-        </w:rPr>
-        <w:t>.</w:t>
-      </w:r>
-    </w:p>
-    <w:p>
-      <w:pPr>
-        <w:pStyle w:val="2"/>
-        <w:rPr>
-          <w:lang w:eastAsia="ko-KR"/>
-        </w:rPr>
-      </w:pPr>
-      <w:bookmarkStart w:id="12" w:name="_Toc21613861"/>
-      <w:proofErr w:type="spellStart"/>
-      <w:r>
-        <w:rPr>
-          <w:lang w:eastAsia="ko-KR"/>
-        </w:rPr>
-        <w:t>gitk</w:t>
       </w:r>
       <w:bookmarkEnd w:id="12"/>
       <w:proofErr w:type="spellEnd"/>
@@ -6915,6 +8884,107 @@
         <w:rPr>
           <w:lang w:eastAsia="ko-KR"/>
         </w:rPr>
+        <w:t xml:space="preserve">Qt </w:t>
+      </w:r>
+      <w:r>
+        <w:rPr>
+          <w:rFonts w:hint="eastAsia"/>
+          <w:lang w:eastAsia="ko-KR"/>
+        </w:rPr>
+        <w:t>실행할</w:t>
+      </w:r>
+      <w:r>
+        <w:rPr>
+          <w:rFonts w:hint="eastAsia"/>
+          <w:lang w:eastAsia="ko-KR"/>
+        </w:rPr>
+        <w:t xml:space="preserve"> </w:t>
+      </w:r>
+      <w:r>
+        <w:rPr>
+          <w:rFonts w:hint="eastAsia"/>
+          <w:lang w:eastAsia="ko-KR"/>
+        </w:rPr>
+        <w:t>때는</w:t>
+      </w:r>
+      <w:r>
+        <w:rPr>
+          <w:rFonts w:hint="eastAsia"/>
+          <w:lang w:eastAsia="ko-KR"/>
+        </w:rPr>
+        <w:t xml:space="preserve"> </w:t>
+      </w:r>
+      <w:proofErr w:type="spellStart"/>
+      <w:r>
+        <w:rPr>
+          <w:lang w:eastAsia="ko-KR"/>
+        </w:rPr>
+        <w:t>doQt</w:t>
+      </w:r>
+      <w:proofErr w:type="spellEnd"/>
+      <w:r>
+        <w:rPr>
+          <w:lang w:eastAsia="ko-KR"/>
+        </w:rPr>
+        <w:t xml:space="preserve"> </w:t>
+      </w:r>
+      <w:r>
+        <w:rPr>
+          <w:rFonts w:hint="eastAsia"/>
+          <w:lang w:eastAsia="ko-KR"/>
+        </w:rPr>
+        <w:t>명령으로</w:t>
+      </w:r>
+      <w:r>
+        <w:rPr>
+          <w:rFonts w:hint="eastAsia"/>
+          <w:lang w:eastAsia="ko-KR"/>
+        </w:rPr>
+        <w:t xml:space="preserve"> </w:t>
+      </w:r>
+      <w:r>
+        <w:rPr>
+          <w:rFonts w:hint="eastAsia"/>
+          <w:lang w:eastAsia="ko-KR"/>
+        </w:rPr>
+        <w:t>실행</w:t>
+      </w:r>
+      <w:r>
+        <w:rPr>
+          <w:rFonts w:hint="eastAsia"/>
+          <w:lang w:eastAsia="ko-KR"/>
+        </w:rPr>
+        <w:t>.</w:t>
+      </w:r>
+    </w:p>
+    <w:p>
+      <w:pPr>
+        <w:pStyle w:val="2"/>
+        <w:rPr>
+          <w:lang w:eastAsia="ko-KR"/>
+        </w:rPr>
+      </w:pPr>
+      <w:bookmarkStart w:id="13" w:name="_Toc21613861"/>
+      <w:proofErr w:type="spellStart"/>
+      <w:r>
+        <w:rPr>
+          <w:lang w:eastAsia="ko-KR"/>
+        </w:rPr>
+        <w:t>gitk</w:t>
+      </w:r>
+      <w:bookmarkEnd w:id="13"/>
+      <w:proofErr w:type="spellEnd"/>
+    </w:p>
+    <w:p>
+      <w:pPr>
+        <w:rPr>
+          <w:lang w:eastAsia="ko-KR"/>
+        </w:rPr>
+      </w:pPr>
+      <w:r>
+        <w:rPr>
+          <w:lang w:eastAsia="ko-KR"/>
+        </w:rPr>
         <w:t>git lo</w:t>
       </w:r>
       <w:r>
@@ -6967,14 +9037,14 @@
           <w:lang w:eastAsia="ko-KR"/>
         </w:rPr>
       </w:pPr>
-      <w:bookmarkStart w:id="13" w:name="_Toc21613862"/>
+      <w:bookmarkStart w:id="14" w:name="_Toc21613862"/>
       <w:r>
         <w:rPr>
           <w:lang w:eastAsia="ko-KR"/>
         </w:rPr>
         <w:t>Project</w:t>
       </w:r>
-      <w:bookmarkEnd w:id="13"/>
+      <w:bookmarkEnd w:id="14"/>
     </w:p>
     <w:p>
       <w:pPr>
@@ -7053,7 +9123,6 @@
     <w:p>
       <w:pPr>
         <w:rPr>
-          <w:rFonts w:hint="eastAsia"/>
           <w:lang w:eastAsia="ko-KR"/>
         </w:rPr>
       </w:pPr>
@@ -7131,8 +9200,398 @@
         </w:rPr>
         <w:t>.</w:t>
       </w:r>
-      <w:bookmarkStart w:id="14" w:name="_GoBack"/>
-      <w:bookmarkEnd w:id="14"/>
+    </w:p>
+    <w:p>
+      <w:pPr>
+        <w:rPr>
+          <w:lang w:eastAsia="ko-KR"/>
+        </w:rPr>
+      </w:pPr>
+    </w:p>
+    <w:p>
+      <w:pPr>
+        <w:pStyle w:val="1"/>
+        <w:rPr>
+          <w:lang w:eastAsia="ko-KR"/>
+        </w:rPr>
+      </w:pPr>
+      <w:r>
+        <w:rPr>
+          <w:lang w:eastAsia="ko-KR"/>
+        </w:rPr>
+        <w:t>Source Analysis</w:t>
+      </w:r>
+    </w:p>
+    <w:p>
+      <w:pPr>
+        <w:pStyle w:val="2"/>
+        <w:rPr>
+          <w:rFonts w:hint="eastAsia"/>
+          <w:lang w:eastAsia="ko-KR"/>
+        </w:rPr>
+      </w:pPr>
+      <w:r>
+        <w:rPr>
+          <w:lang w:eastAsia="ko-KR"/>
+        </w:rPr>
+        <w:t>apps</w:t>
+      </w:r>
+    </w:p>
+    <w:p>
+      <w:pPr>
+        <w:rPr>
+          <w:lang w:eastAsia="ko-KR"/>
+        </w:rPr>
+      </w:pPr>
+    </w:p>
+    <w:p>
+      <w:pPr>
+        <w:pStyle w:val="3"/>
+        <w:rPr>
+          <w:lang w:eastAsia="ko-KR"/>
+        </w:rPr>
+      </w:pPr>
+      <w:r>
+        <w:rPr>
+          <w:lang w:eastAsia="ko-KR"/>
+        </w:rPr>
+        <w:t>signalAnalyzer5GNR</w:t>
+      </w:r>
+    </w:p>
+    <w:p>
+      <w:pPr>
+        <w:rPr>
+          <w:lang w:eastAsia="ko-KR"/>
+        </w:rPr>
+      </w:pPr>
+    </w:p>
+    <w:p>
+      <w:pPr>
+        <w:rPr>
+          <w:lang w:eastAsia="ko-KR"/>
+        </w:rPr>
+      </w:pPr>
+    </w:p>
+    <w:p>
+      <w:pPr>
+        <w:rPr>
+          <w:lang w:eastAsia="ko-KR"/>
+        </w:rPr>
+      </w:pPr>
+    </w:p>
+    <w:p>
+      <w:pPr>
+        <w:pStyle w:val="2"/>
+        <w:rPr>
+          <w:lang w:eastAsia="ko-KR"/>
+        </w:rPr>
+      </w:pPr>
+      <w:r>
+        <w:rPr>
+          <w:lang w:eastAsia="ko-KR"/>
+        </w:rPr>
+        <w:t>lib</w:t>
+      </w:r>
+    </w:p>
+    <w:p>
+      <w:pPr>
+        <w:rPr>
+          <w:lang w:eastAsia="ko-KR"/>
+        </w:rPr>
+      </w:pPr>
+    </w:p>
+    <w:p>
+      <w:pPr>
+        <w:pStyle w:val="3"/>
+        <w:rPr>
+          <w:lang w:eastAsia="ko-KR"/>
+        </w:rPr>
+      </w:pPr>
+      <w:r>
+        <w:rPr>
+          <w:lang w:eastAsia="ko-KR"/>
+        </w:rPr>
+        <w:t>dsp5GNR</w:t>
+      </w:r>
+    </w:p>
+    <w:p>
+      <w:pPr>
+        <w:rPr>
+          <w:lang w:eastAsia="ko-KR"/>
+        </w:rPr>
+      </w:pPr>
+    </w:p>
+    <w:p>
+      <w:pPr>
+        <w:pStyle w:val="4"/>
+        <w:rPr>
+          <w:lang w:eastAsia="ko-KR"/>
+        </w:rPr>
+      </w:pPr>
+      <w:r>
+        <w:rPr>
+          <w:lang w:eastAsia="ko-KR"/>
+        </w:rPr>
+        <w:t>rfDSP5GNRModule.cpp</w:t>
+      </w:r>
+    </w:p>
+    <w:p>
+      <w:pPr>
+        <w:rPr>
+          <w:lang w:eastAsia="ko-KR"/>
+        </w:rPr>
+      </w:pPr>
+      <w:r>
+        <w:rPr>
+          <w:lang w:eastAsia="ko-KR"/>
+        </w:rPr>
+        <w:t xml:space="preserve">-. </w:t>
+      </w:r>
+      <w:r>
+        <w:rPr>
+          <w:rFonts w:hint="eastAsia"/>
+          <w:lang w:eastAsia="ko-KR"/>
+        </w:rPr>
+        <w:t>m</w:t>
+      </w:r>
+      <w:r>
+        <w:rPr>
+          <w:lang w:eastAsia="ko-KR"/>
+        </w:rPr>
+        <w:t>easure</w:t>
+      </w:r>
+      <w:r>
+        <w:rPr>
+          <w:rFonts w:hint="eastAsia"/>
+          <w:lang w:eastAsia="ko-KR"/>
+        </w:rPr>
+        <w:t>해서</w:t>
+      </w:r>
+      <w:r>
+        <w:rPr>
+          <w:rFonts w:hint="eastAsia"/>
+          <w:lang w:eastAsia="ko-KR"/>
+        </w:rPr>
+        <w:t xml:space="preserve"> </w:t>
+      </w:r>
+      <w:r>
+        <w:rPr>
+          <w:lang w:eastAsia="ko-KR"/>
+        </w:rPr>
+        <w:t>data</w:t>
+      </w:r>
+      <w:r>
+        <w:rPr>
+          <w:rFonts w:hint="eastAsia"/>
+          <w:lang w:eastAsia="ko-KR"/>
+        </w:rPr>
+        <w:t>를</w:t>
+      </w:r>
+      <w:r>
+        <w:rPr>
+          <w:rFonts w:hint="eastAsia"/>
+          <w:lang w:eastAsia="ko-KR"/>
+        </w:rPr>
+        <w:t xml:space="preserve"> </w:t>
+      </w:r>
+      <w:r>
+        <w:rPr>
+          <w:rFonts w:hint="eastAsia"/>
+          <w:lang w:eastAsia="ko-KR"/>
+        </w:rPr>
+        <w:t>만든다</w:t>
+      </w:r>
+      <w:r>
+        <w:rPr>
+          <w:rFonts w:hint="eastAsia"/>
+          <w:lang w:eastAsia="ko-KR"/>
+        </w:rPr>
+        <w:t>.</w:t>
+      </w:r>
+      <w:bookmarkStart w:id="15" w:name="_GoBack"/>
+      <w:bookmarkEnd w:id="15"/>
+    </w:p>
+    <w:p>
+      <w:pPr>
+        <w:rPr>
+          <w:lang w:eastAsia="ko-KR"/>
+        </w:rPr>
+      </w:pPr>
+    </w:p>
+    <w:p>
+      <w:pPr>
+        <w:rPr>
+          <w:lang w:eastAsia="ko-KR"/>
+        </w:rPr>
+      </w:pPr>
+    </w:p>
+    <w:p>
+      <w:pPr>
+        <w:rPr>
+          <w:lang w:eastAsia="ko-KR"/>
+        </w:rPr>
+      </w:pPr>
+    </w:p>
+    <w:p>
+      <w:pPr>
+        <w:rPr>
+          <w:lang w:eastAsia="ko-KR"/>
+        </w:rPr>
+      </w:pPr>
+    </w:p>
+    <w:p>
+      <w:pPr>
+        <w:rPr>
+          <w:lang w:eastAsia="ko-KR"/>
+        </w:rPr>
+      </w:pPr>
+    </w:p>
+    <w:p>
+      <w:pPr>
+        <w:rPr>
+          <w:lang w:eastAsia="ko-KR"/>
+        </w:rPr>
+      </w:pPr>
+    </w:p>
+    <w:p>
+      <w:pPr>
+        <w:rPr>
+          <w:lang w:eastAsia="ko-KR"/>
+        </w:rPr>
+      </w:pPr>
+    </w:p>
+    <w:p>
+      <w:pPr>
+        <w:rPr>
+          <w:lang w:eastAsia="ko-KR"/>
+        </w:rPr>
+      </w:pPr>
+    </w:p>
+    <w:p>
+      <w:pPr>
+        <w:rPr>
+          <w:lang w:eastAsia="ko-KR"/>
+        </w:rPr>
+      </w:pPr>
+    </w:p>
+    <w:p>
+      <w:pPr>
+        <w:rPr>
+          <w:lang w:eastAsia="ko-KR"/>
+        </w:rPr>
+      </w:pPr>
+    </w:p>
+    <w:p>
+      <w:pPr>
+        <w:rPr>
+          <w:lang w:eastAsia="ko-KR"/>
+        </w:rPr>
+      </w:pPr>
+    </w:p>
+    <w:p>
+      <w:pPr>
+        <w:rPr>
+          <w:lang w:eastAsia="ko-KR"/>
+        </w:rPr>
+      </w:pPr>
+    </w:p>
+    <w:p>
+      <w:pPr>
+        <w:rPr>
+          <w:lang w:eastAsia="ko-KR"/>
+        </w:rPr>
+      </w:pPr>
+    </w:p>
+    <w:p>
+      <w:pPr>
+        <w:rPr>
+          <w:lang w:eastAsia="ko-KR"/>
+        </w:rPr>
+      </w:pPr>
+    </w:p>
+    <w:p>
+      <w:pPr>
+        <w:rPr>
+          <w:lang w:eastAsia="ko-KR"/>
+        </w:rPr>
+      </w:pPr>
+    </w:p>
+    <w:p>
+      <w:pPr>
+        <w:rPr>
+          <w:lang w:eastAsia="ko-KR"/>
+        </w:rPr>
+      </w:pPr>
+    </w:p>
+    <w:p>
+      <w:pPr>
+        <w:rPr>
+          <w:lang w:eastAsia="ko-KR"/>
+        </w:rPr>
+      </w:pPr>
+    </w:p>
+    <w:p>
+      <w:pPr>
+        <w:rPr>
+          <w:lang w:eastAsia="ko-KR"/>
+        </w:rPr>
+      </w:pPr>
+    </w:p>
+    <w:p>
+      <w:pPr>
+        <w:rPr>
+          <w:lang w:eastAsia="ko-KR"/>
+        </w:rPr>
+      </w:pPr>
+    </w:p>
+    <w:p>
+      <w:pPr>
+        <w:rPr>
+          <w:lang w:eastAsia="ko-KR"/>
+        </w:rPr>
+      </w:pPr>
+    </w:p>
+    <w:p>
+      <w:pPr>
+        <w:rPr>
+          <w:lang w:eastAsia="ko-KR"/>
+        </w:rPr>
+      </w:pPr>
+    </w:p>
+    <w:p>
+      <w:pPr>
+        <w:rPr>
+          <w:lang w:eastAsia="ko-KR"/>
+        </w:rPr>
+      </w:pPr>
+    </w:p>
+    <w:p>
+      <w:pPr>
+        <w:rPr>
+          <w:lang w:eastAsia="ko-KR"/>
+        </w:rPr>
+      </w:pPr>
+    </w:p>
+    <w:p>
+      <w:pPr>
+        <w:rPr>
+          <w:lang w:eastAsia="ko-KR"/>
+        </w:rPr>
+      </w:pPr>
+    </w:p>
+    <w:p>
+      <w:pPr>
+        <w:rPr>
+          <w:lang w:eastAsia="ko-KR"/>
+        </w:rPr>
+      </w:pPr>
+    </w:p>
+    <w:p>
+      <w:pPr>
+        <w:rPr>
+          <w:lang w:eastAsia="ko-KR"/>
+        </w:rPr>
+      </w:pPr>
     </w:p>
     <w:p>
       <w:pPr>
@@ -7149,8 +9608,8 @@
       </w:pPr>
     </w:p>
     <w:sectPr>
-      <w:headerReference w:type="default" r:id="rId56"/>
-      <w:footerReference w:type="default" r:id="rId57"/>
+      <w:headerReference w:type="default" r:id="rId59"/>
+      <w:footerReference w:type="default" r:id="rId60"/>
       <w:pgSz w:w="12240" w:h="15840"/>
       <w:pgMar w:top="1440" w:right="1440" w:bottom="1440" w:left="1440" w:header="720" w:footer="720" w:gutter="0"/>
       <w:cols w:space="720"/>
@@ -7876,6 +10335,119 @@
 <file path=word/numbering.xml><?xml version="1.0" encoding="utf-8"?>
 <w:numbering xmlns:wpc="http://schemas.microsoft.com/office/word/2010/wordprocessingCanvas" xmlns:cx="http://schemas.microsoft.com/office/drawing/2014/chartex" xmlns:cx1="http://schemas.microsoft.com/office/drawing/2015/9/8/chartex" xmlns:cx2="http://schemas.microsoft.com/office/drawing/2015/10/21/chartex" xmlns:cx3="http://schemas.microsoft.com/office/drawing/2016/5/9/chartex" xmlns:cx4="http://schemas.microsoft.com/office/drawing/2016/5/10/chartex" xmlns:cx5="http://schemas.microsoft.com/office/drawing/2016/5/11/chartex" xmlns:cx6="http://schemas.microsoft.com/office/drawing/2016/5/12/chartex" xmlns:cx7="http://schemas.microsoft.com/office/drawing/2016/5/13/chartex" xmlns:cx8="http://schemas.microsoft.com/office/drawing/2016/5/14/chartex" xmlns:mc="http://schemas.openxmlformats.org/markup-compatibility/2006" xmlns:aink="http://schemas.microsoft.com/office/drawing/2016/ink" xmlns:am3d="http://schemas.microsoft.com/office/drawing/2017/model3d" xmlns:o="urn:schemas-microsoft-com:office:office" xmlns:r="http://schemas.openxmlformats.org/officeDocument/2006/relationships" xmlns:m="http://schemas.openxmlformats.org/officeDocument/2006/math" xmlns:v="urn:schemas-microsoft-com:vml" xmlns:wp14="http://schemas.microsoft.com/office/word/2010/wordprocessingDrawing" xmlns:wp="http://schemas.openxmlformats.org/drawingml/2006/wordprocessingDrawing" xmlns:w10="urn:schemas-microsoft-com:office:word" xmlns:w="http://schemas.openxmlformats.org/wordprocessingml/2006/main" xmlns:w14="http://schemas.microsoft.com/office/word/2010/wordml" xmlns:w15="http://schemas.microsoft.com/office/word/2012/wordml" xmlns:w16cid="http://schemas.microsoft.com/office/word/2016/wordml/cid" xmlns:w16se="http://schemas.microsoft.com/office/word/2015/wordml/symex" xmlns:wpg="http://schemas.microsoft.com/office/word/2010/wordprocessingGroup" xmlns:wpi="http://schemas.microsoft.com/office/word/2010/wordprocessingInk" xmlns:wne="http://schemas.microsoft.com/office/word/2006/wordml" xmlns:wps="http://schemas.microsoft.com/office/word/2010/wordprocessingShape" mc:Ignorable="w14 w15 w16se w16cid wp14">
   <w:abstractNum w:abstractNumId="0" w15:restartNumberingAfterBreak="0">
+    <w:nsid w:val="155044A5"/>
+    <w:multiLevelType w:val="hybridMultilevel"/>
+    <w:tmpl w:val="768C6BF8"/>
+    <w:lvl w:ilvl="0" w:tplc="04090001">
+      <w:start w:val="1"/>
+      <w:numFmt w:val="bullet"/>
+      <w:lvlText w:val=""/>
+      <w:lvlJc w:val="left"/>
+      <w:pPr>
+        <w:ind w:left="720" w:hanging="360"/>
+      </w:pPr>
+      <w:rPr>
+        <w:rFonts w:ascii="Symbol" w:hAnsi="Symbol" w:hint="default"/>
+      </w:rPr>
+    </w:lvl>
+    <w:lvl w:ilvl="1" w:tplc="04090003" w:tentative="1">
+      <w:start w:val="1"/>
+      <w:numFmt w:val="bullet"/>
+      <w:lvlText w:val="o"/>
+      <w:lvlJc w:val="left"/>
+      <w:pPr>
+        <w:ind w:left="1440" w:hanging="360"/>
+      </w:pPr>
+      <w:rPr>
+        <w:rFonts w:ascii="Courier New" w:hAnsi="Courier New" w:cs="Courier New" w:hint="default"/>
+      </w:rPr>
+    </w:lvl>
+    <w:lvl w:ilvl="2" w:tplc="04090005" w:tentative="1">
+      <w:start w:val="1"/>
+      <w:numFmt w:val="bullet"/>
+      <w:lvlText w:val=""/>
+      <w:lvlJc w:val="left"/>
+      <w:pPr>
+        <w:ind w:left="2160" w:hanging="360"/>
+      </w:pPr>
+      <w:rPr>
+        <w:rFonts w:ascii="Wingdings" w:hAnsi="Wingdings" w:hint="default"/>
+      </w:rPr>
+    </w:lvl>
+    <w:lvl w:ilvl="3" w:tplc="04090001" w:tentative="1">
+      <w:start w:val="1"/>
+      <w:numFmt w:val="bullet"/>
+      <w:lvlText w:val=""/>
+      <w:lvlJc w:val="left"/>
+      <w:pPr>
+        <w:ind w:left="2880" w:hanging="360"/>
+      </w:pPr>
+      <w:rPr>
+        <w:rFonts w:ascii="Symbol" w:hAnsi="Symbol" w:hint="default"/>
+      </w:rPr>
+    </w:lvl>
+    <w:lvl w:ilvl="4" w:tplc="04090003" w:tentative="1">
+      <w:start w:val="1"/>
+      <w:numFmt w:val="bullet"/>
+      <w:lvlText w:val="o"/>
+      <w:lvlJc w:val="left"/>
+      <w:pPr>
+        <w:ind w:left="3600" w:hanging="360"/>
+      </w:pPr>
+      <w:rPr>
+        <w:rFonts w:ascii="Courier New" w:hAnsi="Courier New" w:cs="Courier New" w:hint="default"/>
+      </w:rPr>
+    </w:lvl>
+    <w:lvl w:ilvl="5" w:tplc="04090005" w:tentative="1">
+      <w:start w:val="1"/>
+      <w:numFmt w:val="bullet"/>
+      <w:lvlText w:val=""/>
+      <w:lvlJc w:val="left"/>
+      <w:pPr>
+        <w:ind w:left="4320" w:hanging="360"/>
+      </w:pPr>
+      <w:rPr>
+        <w:rFonts w:ascii="Wingdings" w:hAnsi="Wingdings" w:hint="default"/>
+      </w:rPr>
+    </w:lvl>
+    <w:lvl w:ilvl="6" w:tplc="04090001" w:tentative="1">
+      <w:start w:val="1"/>
+      <w:numFmt w:val="bullet"/>
+      <w:lvlText w:val=""/>
+      <w:lvlJc w:val="left"/>
+      <w:pPr>
+        <w:ind w:left="5040" w:hanging="360"/>
+      </w:pPr>
+      <w:rPr>
+        <w:rFonts w:ascii="Symbol" w:hAnsi="Symbol" w:hint="default"/>
+      </w:rPr>
+    </w:lvl>
+    <w:lvl w:ilvl="7" w:tplc="04090003" w:tentative="1">
+      <w:start w:val="1"/>
+      <w:numFmt w:val="bullet"/>
+      <w:lvlText w:val="o"/>
+      <w:lvlJc w:val="left"/>
+      <w:pPr>
+        <w:ind w:left="5760" w:hanging="360"/>
+      </w:pPr>
+      <w:rPr>
+        <w:rFonts w:ascii="Courier New" w:hAnsi="Courier New" w:cs="Courier New" w:hint="default"/>
+      </w:rPr>
+    </w:lvl>
+    <w:lvl w:ilvl="8" w:tplc="04090005" w:tentative="1">
+      <w:start w:val="1"/>
+      <w:numFmt w:val="bullet"/>
+      <w:lvlText w:val=""/>
+      <w:lvlJc w:val="left"/>
+      <w:pPr>
+        <w:ind w:left="6480" w:hanging="360"/>
+      </w:pPr>
+      <w:rPr>
+        <w:rFonts w:ascii="Wingdings" w:hAnsi="Wingdings" w:hint="default"/>
+      </w:rPr>
+    </w:lvl>
+  </w:abstractNum>
+  <w:abstractNum w:abstractNumId="1" w15:restartNumberingAfterBreak="0">
     <w:nsid w:val="1AA42B08"/>
     <w:multiLevelType w:val="multilevel"/>
     <w:tmpl w:val="81C4DA9A"/>
@@ -7970,7 +10542,120 @@
       </w:pPr>
     </w:lvl>
   </w:abstractNum>
-  <w:abstractNum w:abstractNumId="1" w15:restartNumberingAfterBreak="0">
+  <w:abstractNum w:abstractNumId="2" w15:restartNumberingAfterBreak="0">
+    <w:nsid w:val="1E49033F"/>
+    <w:multiLevelType w:val="hybridMultilevel"/>
+    <w:tmpl w:val="568C98E2"/>
+    <w:lvl w:ilvl="0" w:tplc="04090001">
+      <w:start w:val="1"/>
+      <w:numFmt w:val="bullet"/>
+      <w:lvlText w:val=""/>
+      <w:lvlJc w:val="left"/>
+      <w:pPr>
+        <w:ind w:left="720" w:hanging="360"/>
+      </w:pPr>
+      <w:rPr>
+        <w:rFonts w:ascii="Symbol" w:hAnsi="Symbol" w:hint="default"/>
+      </w:rPr>
+    </w:lvl>
+    <w:lvl w:ilvl="1" w:tplc="04090003" w:tentative="1">
+      <w:start w:val="1"/>
+      <w:numFmt w:val="bullet"/>
+      <w:lvlText w:val="o"/>
+      <w:lvlJc w:val="left"/>
+      <w:pPr>
+        <w:ind w:left="1440" w:hanging="360"/>
+      </w:pPr>
+      <w:rPr>
+        <w:rFonts w:ascii="Courier New" w:hAnsi="Courier New" w:cs="Courier New" w:hint="default"/>
+      </w:rPr>
+    </w:lvl>
+    <w:lvl w:ilvl="2" w:tplc="04090005" w:tentative="1">
+      <w:start w:val="1"/>
+      <w:numFmt w:val="bullet"/>
+      <w:lvlText w:val=""/>
+      <w:lvlJc w:val="left"/>
+      <w:pPr>
+        <w:ind w:left="2160" w:hanging="360"/>
+      </w:pPr>
+      <w:rPr>
+        <w:rFonts w:ascii="Wingdings" w:hAnsi="Wingdings" w:hint="default"/>
+      </w:rPr>
+    </w:lvl>
+    <w:lvl w:ilvl="3" w:tplc="04090001" w:tentative="1">
+      <w:start w:val="1"/>
+      <w:numFmt w:val="bullet"/>
+      <w:lvlText w:val=""/>
+      <w:lvlJc w:val="left"/>
+      <w:pPr>
+        <w:ind w:left="2880" w:hanging="360"/>
+      </w:pPr>
+      <w:rPr>
+        <w:rFonts w:ascii="Symbol" w:hAnsi="Symbol" w:hint="default"/>
+      </w:rPr>
+    </w:lvl>
+    <w:lvl w:ilvl="4" w:tplc="04090003" w:tentative="1">
+      <w:start w:val="1"/>
+      <w:numFmt w:val="bullet"/>
+      <w:lvlText w:val="o"/>
+      <w:lvlJc w:val="left"/>
+      <w:pPr>
+        <w:ind w:left="3600" w:hanging="360"/>
+      </w:pPr>
+      <w:rPr>
+        <w:rFonts w:ascii="Courier New" w:hAnsi="Courier New" w:cs="Courier New" w:hint="default"/>
+      </w:rPr>
+    </w:lvl>
+    <w:lvl w:ilvl="5" w:tplc="04090005" w:tentative="1">
+      <w:start w:val="1"/>
+      <w:numFmt w:val="bullet"/>
+      <w:lvlText w:val=""/>
+      <w:lvlJc w:val="left"/>
+      <w:pPr>
+        <w:ind w:left="4320" w:hanging="360"/>
+      </w:pPr>
+      <w:rPr>
+        <w:rFonts w:ascii="Wingdings" w:hAnsi="Wingdings" w:hint="default"/>
+      </w:rPr>
+    </w:lvl>
+    <w:lvl w:ilvl="6" w:tplc="04090001" w:tentative="1">
+      <w:start w:val="1"/>
+      <w:numFmt w:val="bullet"/>
+      <w:lvlText w:val=""/>
+      <w:lvlJc w:val="left"/>
+      <w:pPr>
+        <w:ind w:left="5040" w:hanging="360"/>
+      </w:pPr>
+      <w:rPr>
+        <w:rFonts w:ascii="Symbol" w:hAnsi="Symbol" w:hint="default"/>
+      </w:rPr>
+    </w:lvl>
+    <w:lvl w:ilvl="7" w:tplc="04090003" w:tentative="1">
+      <w:start w:val="1"/>
+      <w:numFmt w:val="bullet"/>
+      <w:lvlText w:val="o"/>
+      <w:lvlJc w:val="left"/>
+      <w:pPr>
+        <w:ind w:left="5760" w:hanging="360"/>
+      </w:pPr>
+      <w:rPr>
+        <w:rFonts w:ascii="Courier New" w:hAnsi="Courier New" w:cs="Courier New" w:hint="default"/>
+      </w:rPr>
+    </w:lvl>
+    <w:lvl w:ilvl="8" w:tplc="04090005" w:tentative="1">
+      <w:start w:val="1"/>
+      <w:numFmt w:val="bullet"/>
+      <w:lvlText w:val=""/>
+      <w:lvlJc w:val="left"/>
+      <w:pPr>
+        <w:ind w:left="6480" w:hanging="360"/>
+      </w:pPr>
+      <w:rPr>
+        <w:rFonts w:ascii="Wingdings" w:hAnsi="Wingdings" w:hint="default"/>
+      </w:rPr>
+    </w:lvl>
+  </w:abstractNum>
+  <w:abstractNum w:abstractNumId="3" w15:restartNumberingAfterBreak="0">
     <w:nsid w:val="1EB41CF5"/>
     <w:multiLevelType w:val="hybridMultilevel"/>
     <w:tmpl w:val="1EBA4430"/>
@@ -8083,7 +10768,7 @@
       </w:rPr>
     </w:lvl>
   </w:abstractNum>
-  <w:abstractNum w:abstractNumId="2" w15:restartNumberingAfterBreak="0">
+  <w:abstractNum w:abstractNumId="4" w15:restartNumberingAfterBreak="0">
     <w:nsid w:val="274A0DBC"/>
     <w:multiLevelType w:val="hybridMultilevel"/>
     <w:tmpl w:val="414437A6"/>
@@ -8196,7 +10881,7 @@
       </w:rPr>
     </w:lvl>
   </w:abstractNum>
-  <w:abstractNum w:abstractNumId="3" w15:restartNumberingAfterBreak="0">
+  <w:abstractNum w:abstractNumId="5" w15:restartNumberingAfterBreak="0">
     <w:nsid w:val="2AB93416"/>
     <w:multiLevelType w:val="hybridMultilevel"/>
     <w:tmpl w:val="F4B2F2E0"/>
@@ -8285,7 +10970,7 @@
       </w:pPr>
     </w:lvl>
   </w:abstractNum>
-  <w:abstractNum w:abstractNumId="4" w15:restartNumberingAfterBreak="0">
+  <w:abstractNum w:abstractNumId="6" w15:restartNumberingAfterBreak="0">
     <w:nsid w:val="2BBC77F4"/>
     <w:multiLevelType w:val="hybridMultilevel"/>
     <w:tmpl w:val="27180F98"/>
@@ -8398,7 +11083,120 @@
       </w:rPr>
     </w:lvl>
   </w:abstractNum>
-  <w:abstractNum w:abstractNumId="5" w15:restartNumberingAfterBreak="0">
+  <w:abstractNum w:abstractNumId="7" w15:restartNumberingAfterBreak="0">
+    <w:nsid w:val="330463FB"/>
+    <w:multiLevelType w:val="hybridMultilevel"/>
+    <w:tmpl w:val="AA46BA1E"/>
+    <w:lvl w:ilvl="0" w:tplc="04090001">
+      <w:start w:val="1"/>
+      <w:numFmt w:val="bullet"/>
+      <w:lvlText w:val=""/>
+      <w:lvlJc w:val="left"/>
+      <w:pPr>
+        <w:ind w:left="720" w:hanging="360"/>
+      </w:pPr>
+      <w:rPr>
+        <w:rFonts w:ascii="Symbol" w:hAnsi="Symbol" w:hint="default"/>
+      </w:rPr>
+    </w:lvl>
+    <w:lvl w:ilvl="1" w:tplc="04090003" w:tentative="1">
+      <w:start w:val="1"/>
+      <w:numFmt w:val="bullet"/>
+      <w:lvlText w:val="o"/>
+      <w:lvlJc w:val="left"/>
+      <w:pPr>
+        <w:ind w:left="1440" w:hanging="360"/>
+      </w:pPr>
+      <w:rPr>
+        <w:rFonts w:ascii="Courier New" w:hAnsi="Courier New" w:cs="Courier New" w:hint="default"/>
+      </w:rPr>
+    </w:lvl>
+    <w:lvl w:ilvl="2" w:tplc="04090005" w:tentative="1">
+      <w:start w:val="1"/>
+      <w:numFmt w:val="bullet"/>
+      <w:lvlText w:val=""/>
+      <w:lvlJc w:val="left"/>
+      <w:pPr>
+        <w:ind w:left="2160" w:hanging="360"/>
+      </w:pPr>
+      <w:rPr>
+        <w:rFonts w:ascii="Wingdings" w:hAnsi="Wingdings" w:hint="default"/>
+      </w:rPr>
+    </w:lvl>
+    <w:lvl w:ilvl="3" w:tplc="04090001" w:tentative="1">
+      <w:start w:val="1"/>
+      <w:numFmt w:val="bullet"/>
+      <w:lvlText w:val=""/>
+      <w:lvlJc w:val="left"/>
+      <w:pPr>
+        <w:ind w:left="2880" w:hanging="360"/>
+      </w:pPr>
+      <w:rPr>
+        <w:rFonts w:ascii="Symbol" w:hAnsi="Symbol" w:hint="default"/>
+      </w:rPr>
+    </w:lvl>
+    <w:lvl w:ilvl="4" w:tplc="04090003" w:tentative="1">
+      <w:start w:val="1"/>
+      <w:numFmt w:val="bullet"/>
+      <w:lvlText w:val="o"/>
+      <w:lvlJc w:val="left"/>
+      <w:pPr>
+        <w:ind w:left="3600" w:hanging="360"/>
+      </w:pPr>
+      <w:rPr>
+        <w:rFonts w:ascii="Courier New" w:hAnsi="Courier New" w:cs="Courier New" w:hint="default"/>
+      </w:rPr>
+    </w:lvl>
+    <w:lvl w:ilvl="5" w:tplc="04090005" w:tentative="1">
+      <w:start w:val="1"/>
+      <w:numFmt w:val="bullet"/>
+      <w:lvlText w:val=""/>
+      <w:lvlJc w:val="left"/>
+      <w:pPr>
+        <w:ind w:left="4320" w:hanging="360"/>
+      </w:pPr>
+      <w:rPr>
+        <w:rFonts w:ascii="Wingdings" w:hAnsi="Wingdings" w:hint="default"/>
+      </w:rPr>
+    </w:lvl>
+    <w:lvl w:ilvl="6" w:tplc="04090001" w:tentative="1">
+      <w:start w:val="1"/>
+      <w:numFmt w:val="bullet"/>
+      <w:lvlText w:val=""/>
+      <w:lvlJc w:val="left"/>
+      <w:pPr>
+        <w:ind w:left="5040" w:hanging="360"/>
+      </w:pPr>
+      <w:rPr>
+        <w:rFonts w:ascii="Symbol" w:hAnsi="Symbol" w:hint="default"/>
+      </w:rPr>
+    </w:lvl>
+    <w:lvl w:ilvl="7" w:tplc="04090003" w:tentative="1">
+      <w:start w:val="1"/>
+      <w:numFmt w:val="bullet"/>
+      <w:lvlText w:val="o"/>
+      <w:lvlJc w:val="left"/>
+      <w:pPr>
+        <w:ind w:left="5760" w:hanging="360"/>
+      </w:pPr>
+      <w:rPr>
+        <w:rFonts w:ascii="Courier New" w:hAnsi="Courier New" w:cs="Courier New" w:hint="default"/>
+      </w:rPr>
+    </w:lvl>
+    <w:lvl w:ilvl="8" w:tplc="04090005" w:tentative="1">
+      <w:start w:val="1"/>
+      <w:numFmt w:val="bullet"/>
+      <w:lvlText w:val=""/>
+      <w:lvlJc w:val="left"/>
+      <w:pPr>
+        <w:ind w:left="6480" w:hanging="360"/>
+      </w:pPr>
+      <w:rPr>
+        <w:rFonts w:ascii="Wingdings" w:hAnsi="Wingdings" w:hint="default"/>
+      </w:rPr>
+    </w:lvl>
+  </w:abstractNum>
+  <w:abstractNum w:abstractNumId="8" w15:restartNumberingAfterBreak="0">
     <w:nsid w:val="3F1E303C"/>
     <w:multiLevelType w:val="hybridMultilevel"/>
     <w:tmpl w:val="3D124502"/>
@@ -8511,7 +11309,7 @@
       </w:rPr>
     </w:lvl>
   </w:abstractNum>
-  <w:abstractNum w:abstractNumId="6" w15:restartNumberingAfterBreak="0">
+  <w:abstractNum w:abstractNumId="9" w15:restartNumberingAfterBreak="0">
     <w:nsid w:val="41BC17AE"/>
     <w:multiLevelType w:val="hybridMultilevel"/>
     <w:tmpl w:val="EA569CFC"/>
@@ -8624,7 +11422,120 @@
       </w:rPr>
     </w:lvl>
   </w:abstractNum>
-  <w:abstractNum w:abstractNumId="7" w15:restartNumberingAfterBreak="0">
+  <w:abstractNum w:abstractNumId="10" w15:restartNumberingAfterBreak="0">
+    <w:nsid w:val="4F175DC8"/>
+    <w:multiLevelType w:val="hybridMultilevel"/>
+    <w:tmpl w:val="1AFCA9A4"/>
+    <w:lvl w:ilvl="0" w:tplc="04090001">
+      <w:start w:val="1"/>
+      <w:numFmt w:val="bullet"/>
+      <w:lvlText w:val=""/>
+      <w:lvlJc w:val="left"/>
+      <w:pPr>
+        <w:ind w:left="720" w:hanging="360"/>
+      </w:pPr>
+      <w:rPr>
+        <w:rFonts w:ascii="Symbol" w:hAnsi="Symbol" w:hint="default"/>
+      </w:rPr>
+    </w:lvl>
+    <w:lvl w:ilvl="1" w:tplc="04090003" w:tentative="1">
+      <w:start w:val="1"/>
+      <w:numFmt w:val="bullet"/>
+      <w:lvlText w:val="o"/>
+      <w:lvlJc w:val="left"/>
+      <w:pPr>
+        <w:ind w:left="1440" w:hanging="360"/>
+      </w:pPr>
+      <w:rPr>
+        <w:rFonts w:ascii="Courier New" w:hAnsi="Courier New" w:cs="Courier New" w:hint="default"/>
+      </w:rPr>
+    </w:lvl>
+    <w:lvl w:ilvl="2" w:tplc="04090005" w:tentative="1">
+      <w:start w:val="1"/>
+      <w:numFmt w:val="bullet"/>
+      <w:lvlText w:val=""/>
+      <w:lvlJc w:val="left"/>
+      <w:pPr>
+        <w:ind w:left="2160" w:hanging="360"/>
+      </w:pPr>
+      <w:rPr>
+        <w:rFonts w:ascii="Wingdings" w:hAnsi="Wingdings" w:hint="default"/>
+      </w:rPr>
+    </w:lvl>
+    <w:lvl w:ilvl="3" w:tplc="04090001" w:tentative="1">
+      <w:start w:val="1"/>
+      <w:numFmt w:val="bullet"/>
+      <w:lvlText w:val=""/>
+      <w:lvlJc w:val="left"/>
+      <w:pPr>
+        <w:ind w:left="2880" w:hanging="360"/>
+      </w:pPr>
+      <w:rPr>
+        <w:rFonts w:ascii="Symbol" w:hAnsi="Symbol" w:hint="default"/>
+      </w:rPr>
+    </w:lvl>
+    <w:lvl w:ilvl="4" w:tplc="04090003" w:tentative="1">
+      <w:start w:val="1"/>
+      <w:numFmt w:val="bullet"/>
+      <w:lvlText w:val="o"/>
+      <w:lvlJc w:val="left"/>
+      <w:pPr>
+        <w:ind w:left="3600" w:hanging="360"/>
+      </w:pPr>
+      <w:rPr>
+        <w:rFonts w:ascii="Courier New" w:hAnsi="Courier New" w:cs="Courier New" w:hint="default"/>
+      </w:rPr>
+    </w:lvl>
+    <w:lvl w:ilvl="5" w:tplc="04090005" w:tentative="1">
+      <w:start w:val="1"/>
+      <w:numFmt w:val="bullet"/>
+      <w:lvlText w:val=""/>
+      <w:lvlJc w:val="left"/>
+      <w:pPr>
+        <w:ind w:left="4320" w:hanging="360"/>
+      </w:pPr>
+      <w:rPr>
+        <w:rFonts w:ascii="Wingdings" w:hAnsi="Wingdings" w:hint="default"/>
+      </w:rPr>
+    </w:lvl>
+    <w:lvl w:ilvl="6" w:tplc="04090001" w:tentative="1">
+      <w:start w:val="1"/>
+      <w:numFmt w:val="bullet"/>
+      <w:lvlText w:val=""/>
+      <w:lvlJc w:val="left"/>
+      <w:pPr>
+        <w:ind w:left="5040" w:hanging="360"/>
+      </w:pPr>
+      <w:rPr>
+        <w:rFonts w:ascii="Symbol" w:hAnsi="Symbol" w:hint="default"/>
+      </w:rPr>
+    </w:lvl>
+    <w:lvl w:ilvl="7" w:tplc="04090003" w:tentative="1">
+      <w:start w:val="1"/>
+      <w:numFmt w:val="bullet"/>
+      <w:lvlText w:val="o"/>
+      <w:lvlJc w:val="left"/>
+      <w:pPr>
+        <w:ind w:left="5760" w:hanging="360"/>
+      </w:pPr>
+      <w:rPr>
+        <w:rFonts w:ascii="Courier New" w:hAnsi="Courier New" w:cs="Courier New" w:hint="default"/>
+      </w:rPr>
+    </w:lvl>
+    <w:lvl w:ilvl="8" w:tplc="04090005" w:tentative="1">
+      <w:start w:val="1"/>
+      <w:numFmt w:val="bullet"/>
+      <w:lvlText w:val=""/>
+      <w:lvlJc w:val="left"/>
+      <w:pPr>
+        <w:ind w:left="6480" w:hanging="360"/>
+      </w:pPr>
+      <w:rPr>
+        <w:rFonts w:ascii="Wingdings" w:hAnsi="Wingdings" w:hint="default"/>
+      </w:rPr>
+    </w:lvl>
+  </w:abstractNum>
+  <w:abstractNum w:abstractNumId="11" w15:restartNumberingAfterBreak="0">
     <w:nsid w:val="60671E56"/>
     <w:multiLevelType w:val="hybridMultilevel"/>
     <w:tmpl w:val="C4F6B0AA"/>
@@ -8737,7 +11648,7 @@
       </w:rPr>
     </w:lvl>
   </w:abstractNum>
-  <w:abstractNum w:abstractNumId="8" w15:restartNumberingAfterBreak="0">
+  <w:abstractNum w:abstractNumId="12" w15:restartNumberingAfterBreak="0">
     <w:nsid w:val="64BE0F01"/>
     <w:multiLevelType w:val="hybridMultilevel"/>
     <w:tmpl w:val="9C26DBF0"/>
@@ -8850,7 +11761,7 @@
       </w:rPr>
     </w:lvl>
   </w:abstractNum>
-  <w:abstractNum w:abstractNumId="9" w15:restartNumberingAfterBreak="0">
+  <w:abstractNum w:abstractNumId="13" w15:restartNumberingAfterBreak="0">
     <w:nsid w:val="6504221C"/>
     <w:multiLevelType w:val="hybridMultilevel"/>
     <w:tmpl w:val="A7B090AA"/>
@@ -8963,7 +11874,7 @@
       </w:rPr>
     </w:lvl>
   </w:abstractNum>
-  <w:abstractNum w:abstractNumId="10" w15:restartNumberingAfterBreak="0">
+  <w:abstractNum w:abstractNumId="14" w15:restartNumberingAfterBreak="0">
     <w:nsid w:val="669524CE"/>
     <w:multiLevelType w:val="hybridMultilevel"/>
     <w:tmpl w:val="FB6612A8"/>
@@ -9077,7 +11988,7 @@
       </w:rPr>
     </w:lvl>
   </w:abstractNum>
-  <w:abstractNum w:abstractNumId="11" w15:restartNumberingAfterBreak="0">
+  <w:abstractNum w:abstractNumId="15" w15:restartNumberingAfterBreak="0">
     <w:nsid w:val="6F4A4140"/>
     <w:multiLevelType w:val="hybridMultilevel"/>
     <w:tmpl w:val="CCCE7282"/>
@@ -9190,41 +12101,154 @@
       </w:rPr>
     </w:lvl>
   </w:abstractNum>
+  <w:abstractNum w:abstractNumId="16" w15:restartNumberingAfterBreak="0">
+    <w:nsid w:val="7D464C98"/>
+    <w:multiLevelType w:val="hybridMultilevel"/>
+    <w:tmpl w:val="A80A0A76"/>
+    <w:lvl w:ilvl="0" w:tplc="04090001">
+      <w:start w:val="1"/>
+      <w:numFmt w:val="bullet"/>
+      <w:lvlText w:val=""/>
+      <w:lvlJc w:val="left"/>
+      <w:pPr>
+        <w:ind w:left="720" w:hanging="360"/>
+      </w:pPr>
+      <w:rPr>
+        <w:rFonts w:ascii="Symbol" w:hAnsi="Symbol" w:hint="default"/>
+      </w:rPr>
+    </w:lvl>
+    <w:lvl w:ilvl="1" w:tplc="04090003" w:tentative="1">
+      <w:start w:val="1"/>
+      <w:numFmt w:val="bullet"/>
+      <w:lvlText w:val="o"/>
+      <w:lvlJc w:val="left"/>
+      <w:pPr>
+        <w:ind w:left="1440" w:hanging="360"/>
+      </w:pPr>
+      <w:rPr>
+        <w:rFonts w:ascii="Courier New" w:hAnsi="Courier New" w:cs="Courier New" w:hint="default"/>
+      </w:rPr>
+    </w:lvl>
+    <w:lvl w:ilvl="2" w:tplc="04090005" w:tentative="1">
+      <w:start w:val="1"/>
+      <w:numFmt w:val="bullet"/>
+      <w:lvlText w:val=""/>
+      <w:lvlJc w:val="left"/>
+      <w:pPr>
+        <w:ind w:left="2160" w:hanging="360"/>
+      </w:pPr>
+      <w:rPr>
+        <w:rFonts w:ascii="Wingdings" w:hAnsi="Wingdings" w:hint="default"/>
+      </w:rPr>
+    </w:lvl>
+    <w:lvl w:ilvl="3" w:tplc="04090001" w:tentative="1">
+      <w:start w:val="1"/>
+      <w:numFmt w:val="bullet"/>
+      <w:lvlText w:val=""/>
+      <w:lvlJc w:val="left"/>
+      <w:pPr>
+        <w:ind w:left="2880" w:hanging="360"/>
+      </w:pPr>
+      <w:rPr>
+        <w:rFonts w:ascii="Symbol" w:hAnsi="Symbol" w:hint="default"/>
+      </w:rPr>
+    </w:lvl>
+    <w:lvl w:ilvl="4" w:tplc="04090003" w:tentative="1">
+      <w:start w:val="1"/>
+      <w:numFmt w:val="bullet"/>
+      <w:lvlText w:val="o"/>
+      <w:lvlJc w:val="left"/>
+      <w:pPr>
+        <w:ind w:left="3600" w:hanging="360"/>
+      </w:pPr>
+      <w:rPr>
+        <w:rFonts w:ascii="Courier New" w:hAnsi="Courier New" w:cs="Courier New" w:hint="default"/>
+      </w:rPr>
+    </w:lvl>
+    <w:lvl w:ilvl="5" w:tplc="04090005" w:tentative="1">
+      <w:start w:val="1"/>
+      <w:numFmt w:val="bullet"/>
+      <w:lvlText w:val=""/>
+      <w:lvlJc w:val="left"/>
+      <w:pPr>
+        <w:ind w:left="4320" w:hanging="360"/>
+      </w:pPr>
+      <w:rPr>
+        <w:rFonts w:ascii="Wingdings" w:hAnsi="Wingdings" w:hint="default"/>
+      </w:rPr>
+    </w:lvl>
+    <w:lvl w:ilvl="6" w:tplc="04090001" w:tentative="1">
+      <w:start w:val="1"/>
+      <w:numFmt w:val="bullet"/>
+      <w:lvlText w:val=""/>
+      <w:lvlJc w:val="left"/>
+      <w:pPr>
+        <w:ind w:left="5040" w:hanging="360"/>
+      </w:pPr>
+      <w:rPr>
+        <w:rFonts w:ascii="Symbol" w:hAnsi="Symbol" w:hint="default"/>
+      </w:rPr>
+    </w:lvl>
+    <w:lvl w:ilvl="7" w:tplc="04090003" w:tentative="1">
+      <w:start w:val="1"/>
+      <w:numFmt w:val="bullet"/>
+      <w:lvlText w:val="o"/>
+      <w:lvlJc w:val="left"/>
+      <w:pPr>
+        <w:ind w:left="5760" w:hanging="360"/>
+      </w:pPr>
+      <w:rPr>
+        <w:rFonts w:ascii="Courier New" w:hAnsi="Courier New" w:cs="Courier New" w:hint="default"/>
+      </w:rPr>
+    </w:lvl>
+    <w:lvl w:ilvl="8" w:tplc="04090005" w:tentative="1">
+      <w:start w:val="1"/>
+      <w:numFmt w:val="bullet"/>
+      <w:lvlText w:val=""/>
+      <w:lvlJc w:val="left"/>
+      <w:pPr>
+        <w:ind w:left="6480" w:hanging="360"/>
+      </w:pPr>
+      <w:rPr>
+        <w:rFonts w:ascii="Wingdings" w:hAnsi="Wingdings" w:hint="default"/>
+      </w:rPr>
+    </w:lvl>
+  </w:abstractNum>
   <w:num w:numId="1">
-    <w:abstractNumId w:val="0"/>
+    <w:abstractNumId w:val="1"/>
   </w:num>
   <w:num w:numId="2">
-    <w:abstractNumId w:val="10"/>
+    <w:abstractNumId w:val="14"/>
   </w:num>
   <w:num w:numId="3">
-    <w:abstractNumId w:val="5"/>
+    <w:abstractNumId w:val="8"/>
   </w:num>
   <w:num w:numId="4">
-    <w:abstractNumId w:val="8"/>
+    <w:abstractNumId w:val="12"/>
   </w:num>
   <w:num w:numId="5">
+    <w:abstractNumId w:val="15"/>
+  </w:num>
+  <w:num w:numId="6">
+    <w:abstractNumId w:val="13"/>
+  </w:num>
+  <w:num w:numId="7">
+    <w:abstractNumId w:val="6"/>
+  </w:num>
+  <w:num w:numId="8">
+    <w:abstractNumId w:val="3"/>
+  </w:num>
+  <w:num w:numId="9">
+    <w:abstractNumId w:val="9"/>
+  </w:num>
+  <w:num w:numId="10">
     <w:abstractNumId w:val="11"/>
   </w:num>
-  <w:num w:numId="6">
-    <w:abstractNumId w:val="9"/>
-  </w:num>
-  <w:num w:numId="7">
+  <w:num w:numId="11">
     <w:abstractNumId w:val="4"/>
   </w:num>
-  <w:num w:numId="8">
-    <w:abstractNumId w:val="1"/>
-  </w:num>
-  <w:num w:numId="9">
-    <w:abstractNumId w:val="6"/>
-  </w:num>
-  <w:num w:numId="10">
-    <w:abstractNumId w:val="7"/>
-  </w:num>
-  <w:num w:numId="11">
-    <w:abstractNumId w:val="2"/>
-  </w:num>
   <w:num w:numId="12">
-    <w:abstractNumId w:val="3"/>
+    <w:abstractNumId w:val="5"/>
     <w:lvlOverride w:ilvl="0"/>
     <w:lvlOverride w:ilvl="1">
       <w:startOverride w:val="1"/>
@@ -9250,6 +12274,24 @@
     <w:lvlOverride w:ilvl="8">
       <w:startOverride w:val="1"/>
     </w:lvlOverride>
+  </w:num>
+  <w:num w:numId="13">
+    <w:abstractNumId w:val="5"/>
+  </w:num>
+  <w:num w:numId="14">
+    <w:abstractNumId w:val="0"/>
+  </w:num>
+  <w:num w:numId="15">
+    <w:abstractNumId w:val="2"/>
+  </w:num>
+  <w:num w:numId="16">
+    <w:abstractNumId w:val="16"/>
+  </w:num>
+  <w:num w:numId="17">
+    <w:abstractNumId w:val="7"/>
+  </w:num>
+  <w:num w:numId="18">
+    <w:abstractNumId w:val="10"/>
   </w:num>
   <w:numIdMacAtCleanup w:val="8"/>
 </w:numbering>
@@ -10910,10 +13952,10 @@
 
 <file path=word/glossary/fontTable.xml><?xml version="1.0" encoding="utf-8"?>
 <w:fonts xmlns:mc="http://schemas.openxmlformats.org/markup-compatibility/2006" xmlns:r="http://schemas.openxmlformats.org/officeDocument/2006/relationships" xmlns:w="http://schemas.openxmlformats.org/wordprocessingml/2006/main" xmlns:w14="http://schemas.microsoft.com/office/word/2010/wordml" xmlns:w15="http://schemas.microsoft.com/office/word/2012/wordml" xmlns:w16cid="http://schemas.microsoft.com/office/word/2016/wordml/cid" xmlns:w16se="http://schemas.microsoft.com/office/word/2015/wordml/symex" mc:Ignorable="w14 w15 w16se w16cid">
-  <w:font w:name="Wingdings">
-    <w:panose1 w:val="05000000000000000000"/>
+  <w:font w:name="Symbol">
+    <w:panose1 w:val="05050102010706020507"/>
     <w:charset w:val="02"/>
-    <w:family w:val="auto"/>
+    <w:family w:val="roman"/>
     <w:pitch w:val="variable"/>
     <w:sig w:usb0="00000000" w:usb1="10000000" w:usb2="00000000" w:usb3="00000000" w:csb0="80000000" w:csb1="00000000"/>
   </w:font>
@@ -10924,19 +13966,19 @@
     <w:pitch w:val="variable"/>
     <w:sig w:usb0="E0002AFF" w:usb1="C0007841" w:usb2="00000009" w:usb3="00000000" w:csb0="000001FF" w:csb1="00000000"/>
   </w:font>
-  <w:font w:name="Symbol">
-    <w:panose1 w:val="05050102010706020507"/>
-    <w:charset w:val="02"/>
-    <w:family w:val="roman"/>
-    <w:pitch w:val="variable"/>
-    <w:sig w:usb0="00000000" w:usb1="10000000" w:usb2="00000000" w:usb3="00000000" w:csb0="80000000" w:csb1="00000000"/>
-  </w:font>
   <w:font w:name="Courier New">
     <w:panose1 w:val="02070309020205020404"/>
     <w:charset w:val="00"/>
     <w:family w:val="modern"/>
     <w:pitch w:val="fixed"/>
     <w:sig w:usb0="E0002AFF" w:usb1="C0007843" w:usb2="00000009" w:usb3="00000000" w:csb0="000001FF" w:csb1="00000000"/>
+  </w:font>
+  <w:font w:name="Wingdings">
+    <w:panose1 w:val="05000000000000000000"/>
+    <w:charset w:val="02"/>
+    <w:family w:val="auto"/>
+    <w:pitch w:val="variable"/>
+    <w:sig w:usb0="00000000" w:usb1="10000000" w:usb2="00000000" w:usb3="00000000" w:csb0="80000000" w:csb1="00000000"/>
   </w:font>
   <w:font w:name="Calibri">
     <w:panose1 w:val="020F0502020204030204"/>
@@ -11066,6 +14108,7 @@
     <w:rsid w:val="002B060D"/>
     <w:rsid w:val="002B1BFE"/>
     <w:rsid w:val="002B2B37"/>
+    <w:rsid w:val="002B591A"/>
     <w:rsid w:val="002D036E"/>
     <w:rsid w:val="002F076A"/>
     <w:rsid w:val="00310ECB"/>
@@ -11105,6 +14148,7 @@
     <w:rsid w:val="005D2029"/>
     <w:rsid w:val="00617DA6"/>
     <w:rsid w:val="006548DA"/>
+    <w:rsid w:val="0066569A"/>
     <w:rsid w:val="0068048A"/>
     <w:rsid w:val="006A5C89"/>
     <w:rsid w:val="006C3583"/>
@@ -12118,7 +15162,7 @@
 </file>
 
 <file path=customXml/itemProps4.xml><?xml version="1.0" encoding="utf-8"?>
-<ds:datastoreItem xmlns:ds="http://schemas.openxmlformats.org/officeDocument/2006/customXml" ds:itemID="{AE658F77-E719-41B4-8251-743A50946E41}">
+<ds:datastoreItem xmlns:ds="http://schemas.openxmlformats.org/officeDocument/2006/customXml" ds:itemID="{13D74869-11FD-4BAB-8A03-325E7C4A7D3C}">
   <ds:schemaRefs>
     <ds:schemaRef ds:uri="http://schemas.openxmlformats.org/officeDocument/2006/bibliography"/>
   </ds:schemaRefs>

</xml_diff>